<commit_message>
Also Labs - gap generators for Shell sorting.
</commit_message>
<xml_diff>
--- a/TestResults/Lab5-TotalResults.docx
+++ b/TestResults/Lab5-TotalResults.docx
@@ -892,835 +892,1045 @@
               </w:rPr>
               <w:t>18159</w:t>
             </w:r>
+          </w:p>
+        </w:tc>
+      </w:tr>
+      <w:tr>
+        <w:tc>
+          <w:tcPr>
+            <w:tcW w:w="1335" w:type="dxa"/>
+            <w:vMerge/>
+            <w:vAlign w:val="center"/>
+          </w:tcPr>
+          <w:p>
+            <w:pPr>
+              <w:jc w:val="center"/>
+              <w:rPr>
+                <w:b/>
+              </w:rPr>
+            </w:pPr>
+          </w:p>
+        </w:tc>
+        <w:tc>
+          <w:tcPr>
+            <w:tcW w:w="1335" w:type="dxa"/>
+          </w:tcPr>
+          <w:p>
+            <w:pPr>
+              <w:jc w:val="right"/>
+              <w:rPr>
+                <w:lang w:val="en-US"/>
+              </w:rPr>
+            </w:pPr>
+            <w:r>
+              <w:rPr>
+                <w:lang w:val="en-US"/>
+              </w:rPr>
+              <w:t>1000000</w:t>
+            </w:r>
+          </w:p>
+        </w:tc>
+        <w:tc>
+          <w:tcPr>
+            <w:tcW w:w="1335" w:type="dxa"/>
+          </w:tcPr>
+          <w:p>
+            <w:pPr>
+              <w:jc w:val="right"/>
+              <w:rPr>
+                <w:lang w:val="en-US"/>
+              </w:rPr>
+            </w:pPr>
+            <w:r>
+              <w:rPr>
+                <w:lang w:val="en-US"/>
+              </w:rPr>
+              <w:t>836145</w:t>
+            </w:r>
+          </w:p>
+        </w:tc>
+        <w:tc>
+          <w:tcPr>
+            <w:tcW w:w="1545" w:type="dxa"/>
+          </w:tcPr>
+          <w:p>
+            <w:pPr>
+              <w:jc w:val="right"/>
+            </w:pPr>
+            <w:r>
+              <w:t>916213</w:t>
+            </w:r>
+          </w:p>
+        </w:tc>
+        <w:tc>
+          <w:tcPr>
+            <w:tcW w:w="1335" w:type="dxa"/>
+          </w:tcPr>
+          <w:p>
+            <w:pPr>
+              <w:jc w:val="right"/>
+              <w:rPr>
+                <w:lang w:val="en-US"/>
+              </w:rPr>
+            </w:pPr>
+            <w:r>
+              <w:rPr>
+                <w:lang w:val="en-US"/>
+              </w:rPr>
+              <w:t>23</w:t>
+            </w:r>
+            <w:r>
+              <w:rPr>
+                <w:lang w:val="en-US"/>
+              </w:rPr>
+              <w:t>829</w:t>
+            </w:r>
+          </w:p>
+        </w:tc>
+        <w:tc>
+          <w:tcPr>
+            <w:tcW w:w="1612" w:type="dxa"/>
+          </w:tcPr>
+          <w:p>
+            <w:pPr>
+              <w:jc w:val="right"/>
+            </w:pPr>
+          </w:p>
+        </w:tc>
+      </w:tr>
+      <w:tr>
+        <w:tc>
+          <w:tcPr>
+            <w:tcW w:w="1335" w:type="dxa"/>
+            <w:vMerge/>
+            <w:vAlign w:val="center"/>
+          </w:tcPr>
+          <w:p>
+            <w:pPr>
+              <w:jc w:val="center"/>
+              <w:rPr>
+                <w:b/>
+              </w:rPr>
+            </w:pPr>
+          </w:p>
+        </w:tc>
+        <w:tc>
+          <w:tcPr>
+            <w:tcW w:w="1335" w:type="dxa"/>
+          </w:tcPr>
+          <w:p>
+            <w:pPr>
+              <w:jc w:val="right"/>
+              <w:rPr>
+                <w:lang w:val="en-US"/>
+              </w:rPr>
+            </w:pPr>
+            <w:r>
+              <w:rPr>
+                <w:lang w:val="en-US"/>
+              </w:rPr>
+              <w:t>10000000</w:t>
+            </w:r>
+          </w:p>
+        </w:tc>
+        <w:tc>
+          <w:tcPr>
+            <w:tcW w:w="1335" w:type="dxa"/>
+          </w:tcPr>
+          <w:p>
+            <w:pPr>
+              <w:jc w:val="right"/>
+              <w:rPr>
+                <w:lang w:val="en-US"/>
+              </w:rPr>
+            </w:pPr>
+            <w:r>
+              <w:rPr>
+                <w:lang w:val="en-US"/>
+              </w:rPr>
+              <w:t>-</w:t>
+            </w:r>
+          </w:p>
+        </w:tc>
+        <w:tc>
+          <w:tcPr>
+            <w:tcW w:w="1545" w:type="dxa"/>
+          </w:tcPr>
+          <w:p>
+            <w:pPr>
+              <w:jc w:val="right"/>
+              <w:rPr>
+                <w:lang w:val="en-US"/>
+              </w:rPr>
+            </w:pPr>
+            <w:r>
+              <w:rPr>
+                <w:lang w:val="en-US"/>
+              </w:rPr>
+              <w:t>-</w:t>
+            </w:r>
+          </w:p>
+        </w:tc>
+        <w:tc>
+          <w:tcPr>
+            <w:tcW w:w="1335" w:type="dxa"/>
+          </w:tcPr>
+          <w:p>
+            <w:pPr>
+              <w:jc w:val="right"/>
+              <w:rPr>
+                <w:lang w:val="en-US"/>
+              </w:rPr>
+            </w:pPr>
+            <w:r>
+              <w:rPr>
+                <w:lang w:val="en-US"/>
+              </w:rPr>
+              <w:t>2483719</w:t>
+            </w:r>
+          </w:p>
+        </w:tc>
+        <w:tc>
+          <w:tcPr>
+            <w:tcW w:w="1612" w:type="dxa"/>
+          </w:tcPr>
+          <w:p>
+            <w:pPr>
+              <w:jc w:val="right"/>
+            </w:pPr>
+          </w:p>
+        </w:tc>
+      </w:tr>
+      <w:tr>
+        <w:tc>
+          <w:tcPr>
+            <w:tcW w:w="1335" w:type="dxa"/>
+            <w:vMerge w:val="restart"/>
+            <w:vAlign w:val="center"/>
+          </w:tcPr>
+          <w:p>
+            <w:pPr>
+              <w:jc w:val="center"/>
+              <w:rPr>
+                <w:b/>
+                <w:lang w:val="en-US"/>
+              </w:rPr>
+            </w:pPr>
+            <w:r>
+              <w:rPr>
+                <w:b/>
+                <w:lang w:val="en-US"/>
+              </w:rPr>
+              <w:t>Selection</w:t>
+            </w:r>
+          </w:p>
+        </w:tc>
+        <w:tc>
+          <w:tcPr>
+            <w:tcW w:w="1335" w:type="dxa"/>
+          </w:tcPr>
+          <w:p>
+            <w:pPr>
+              <w:jc w:val="right"/>
+              <w:rPr>
+                <w:lang w:val="en-US"/>
+              </w:rPr>
+            </w:pPr>
+            <w:r>
+              <w:rPr>
+                <w:lang w:val="en-US"/>
+              </w:rPr>
+              <w:t>1</w:t>
+            </w:r>
+          </w:p>
+        </w:tc>
+        <w:tc>
+          <w:tcPr>
+            <w:tcW w:w="1335" w:type="dxa"/>
+          </w:tcPr>
+          <w:p>
+            <w:pPr>
+              <w:jc w:val="right"/>
+            </w:pPr>
+            <w:r>
+              <w:t>0</w:t>
+            </w:r>
+          </w:p>
+        </w:tc>
+        <w:tc>
+          <w:tcPr>
+            <w:tcW w:w="1545" w:type="dxa"/>
+          </w:tcPr>
+          <w:p>
+            <w:pPr>
+              <w:jc w:val="right"/>
+              <w:rPr>
+                <w:lang w:val="en-US"/>
+              </w:rPr>
+            </w:pPr>
+            <w:r>
+              <w:rPr>
+                <w:lang w:val="en-US"/>
+              </w:rPr>
+              <w:t>0</w:t>
+            </w:r>
+          </w:p>
+        </w:tc>
+        <w:tc>
+          <w:tcPr>
+            <w:tcW w:w="1335" w:type="dxa"/>
+          </w:tcPr>
+          <w:p>
+            <w:pPr>
+              <w:jc w:val="right"/>
+              <w:rPr>
+                <w:lang w:val="en-US"/>
+              </w:rPr>
+            </w:pPr>
+            <w:r>
+              <w:rPr>
+                <w:lang w:val="en-US"/>
+              </w:rPr>
+              <w:t>0</w:t>
+            </w:r>
+          </w:p>
+        </w:tc>
+        <w:tc>
+          <w:tcPr>
+            <w:tcW w:w="1612" w:type="dxa"/>
+          </w:tcPr>
+          <w:p>
+            <w:pPr>
+              <w:jc w:val="right"/>
+              <w:rPr>
+                <w:lang w:val="en-US"/>
+              </w:rPr>
+            </w:pPr>
+            <w:r>
+              <w:rPr>
+                <w:lang w:val="en-US"/>
+              </w:rPr>
+              <w:t>0</w:t>
+            </w:r>
+          </w:p>
+        </w:tc>
+      </w:tr>
+      <w:tr>
+        <w:tc>
+          <w:tcPr>
+            <w:tcW w:w="1335" w:type="dxa"/>
+            <w:vMerge/>
+            <w:vAlign w:val="center"/>
+          </w:tcPr>
+          <w:p>
+            <w:pPr>
+              <w:jc w:val="center"/>
+              <w:rPr>
+                <w:b/>
+              </w:rPr>
+            </w:pPr>
+          </w:p>
+        </w:tc>
+        <w:tc>
+          <w:tcPr>
+            <w:tcW w:w="1335" w:type="dxa"/>
+          </w:tcPr>
+          <w:p>
+            <w:pPr>
+              <w:jc w:val="right"/>
+              <w:rPr>
+                <w:lang w:val="en-US"/>
+              </w:rPr>
+            </w:pPr>
+            <w:r>
+              <w:rPr>
+                <w:lang w:val="en-US"/>
+              </w:rPr>
+              <w:t>10</w:t>
+            </w:r>
+          </w:p>
+        </w:tc>
+        <w:tc>
+          <w:tcPr>
+            <w:tcW w:w="1335" w:type="dxa"/>
+          </w:tcPr>
+          <w:p>
+            <w:pPr>
+              <w:jc w:val="right"/>
+            </w:pPr>
+            <w:r>
+              <w:t>0</w:t>
+            </w:r>
+          </w:p>
+        </w:tc>
+        <w:tc>
+          <w:tcPr>
+            <w:tcW w:w="1545" w:type="dxa"/>
+          </w:tcPr>
+          <w:p>
+            <w:pPr>
+              <w:jc w:val="right"/>
+              <w:rPr>
+                <w:lang w:val="en-US"/>
+              </w:rPr>
+            </w:pPr>
+            <w:r>
+              <w:rPr>
+                <w:lang w:val="en-US"/>
+              </w:rPr>
+              <w:t>0</w:t>
+            </w:r>
+          </w:p>
+        </w:tc>
+        <w:tc>
+          <w:tcPr>
+            <w:tcW w:w="1335" w:type="dxa"/>
+          </w:tcPr>
+          <w:p>
+            <w:pPr>
+              <w:jc w:val="right"/>
+              <w:rPr>
+                <w:lang w:val="en-US"/>
+              </w:rPr>
+            </w:pPr>
+            <w:r>
+              <w:rPr>
+                <w:lang w:val="en-US"/>
+              </w:rPr>
+              <w:t>0</w:t>
+            </w:r>
+          </w:p>
+        </w:tc>
+        <w:tc>
+          <w:tcPr>
+            <w:tcW w:w="1612" w:type="dxa"/>
+          </w:tcPr>
+          <w:p>
+            <w:pPr>
+              <w:jc w:val="right"/>
+              <w:rPr>
+                <w:lang w:val="en-US"/>
+              </w:rPr>
+            </w:pPr>
+            <w:r>
+              <w:rPr>
+                <w:lang w:val="en-US"/>
+              </w:rPr>
+              <w:t>0</w:t>
+            </w:r>
+          </w:p>
+        </w:tc>
+      </w:tr>
+      <w:tr>
+        <w:tc>
+          <w:tcPr>
+            <w:tcW w:w="1335" w:type="dxa"/>
+            <w:vMerge/>
+            <w:vAlign w:val="center"/>
+          </w:tcPr>
+          <w:p>
+            <w:pPr>
+              <w:jc w:val="center"/>
+              <w:rPr>
+                <w:b/>
+              </w:rPr>
+            </w:pPr>
+          </w:p>
+        </w:tc>
+        <w:tc>
+          <w:tcPr>
+            <w:tcW w:w="1335" w:type="dxa"/>
+          </w:tcPr>
+          <w:p>
+            <w:pPr>
+              <w:jc w:val="right"/>
+              <w:rPr>
+                <w:lang w:val="en-US"/>
+              </w:rPr>
+            </w:pPr>
+            <w:r>
+              <w:rPr>
+                <w:lang w:val="en-US"/>
+              </w:rPr>
+              <w:t>100</w:t>
+            </w:r>
+          </w:p>
+        </w:tc>
+        <w:tc>
+          <w:tcPr>
+            <w:tcW w:w="1335" w:type="dxa"/>
+          </w:tcPr>
+          <w:p>
+            <w:pPr>
+              <w:jc w:val="right"/>
+            </w:pPr>
+            <w:r>
+              <w:t>0</w:t>
+            </w:r>
+          </w:p>
+        </w:tc>
+        <w:tc>
+          <w:tcPr>
+            <w:tcW w:w="1545" w:type="dxa"/>
+          </w:tcPr>
+          <w:p>
+            <w:pPr>
+              <w:jc w:val="right"/>
+              <w:rPr>
+                <w:lang w:val="en-US"/>
+              </w:rPr>
+            </w:pPr>
+            <w:r>
+              <w:rPr>
+                <w:lang w:val="en-US"/>
+              </w:rPr>
+              <w:t>0</w:t>
+            </w:r>
+          </w:p>
+        </w:tc>
+        <w:tc>
+          <w:tcPr>
+            <w:tcW w:w="1335" w:type="dxa"/>
+          </w:tcPr>
+          <w:p>
+            <w:pPr>
+              <w:jc w:val="right"/>
+              <w:rPr>
+                <w:lang w:val="en-US"/>
+              </w:rPr>
+            </w:pPr>
+            <w:r>
+              <w:rPr>
+                <w:lang w:val="en-US"/>
+              </w:rPr>
+              <w:t>0</w:t>
+            </w:r>
+          </w:p>
+        </w:tc>
+        <w:tc>
+          <w:tcPr>
+            <w:tcW w:w="1612" w:type="dxa"/>
+          </w:tcPr>
+          <w:p>
+            <w:pPr>
+              <w:jc w:val="right"/>
+              <w:rPr>
+                <w:lang w:val="en-US"/>
+              </w:rPr>
+            </w:pPr>
+            <w:r>
+              <w:rPr>
+                <w:lang w:val="en-US"/>
+              </w:rPr>
+              <w:t>0</w:t>
+            </w:r>
+          </w:p>
+        </w:tc>
+      </w:tr>
+      <w:tr>
+        <w:tc>
+          <w:tcPr>
+            <w:tcW w:w="1335" w:type="dxa"/>
+            <w:vMerge/>
+            <w:vAlign w:val="center"/>
+          </w:tcPr>
+          <w:p>
+            <w:pPr>
+              <w:jc w:val="center"/>
+              <w:rPr>
+                <w:b/>
+              </w:rPr>
+            </w:pPr>
+          </w:p>
+        </w:tc>
+        <w:tc>
+          <w:tcPr>
+            <w:tcW w:w="1335" w:type="dxa"/>
+          </w:tcPr>
+          <w:p>
+            <w:pPr>
+              <w:jc w:val="right"/>
+              <w:rPr>
+                <w:lang w:val="en-US"/>
+              </w:rPr>
+            </w:pPr>
+            <w:r>
+              <w:rPr>
+                <w:lang w:val="en-US"/>
+              </w:rPr>
+              <w:t>1000</w:t>
+            </w:r>
+          </w:p>
+        </w:tc>
+        <w:tc>
+          <w:tcPr>
+            <w:tcW w:w="1335" w:type="dxa"/>
+          </w:tcPr>
+          <w:p>
+            <w:pPr>
+              <w:jc w:val="right"/>
+              <w:rPr>
+                <w:lang w:val="en-US"/>
+              </w:rPr>
+            </w:pPr>
+            <w:r>
+              <w:rPr>
+                <w:lang w:val="en-US"/>
+              </w:rPr>
+              <w:t>1</w:t>
+            </w:r>
+          </w:p>
+        </w:tc>
+        <w:tc>
+          <w:tcPr>
+            <w:tcW w:w="1545" w:type="dxa"/>
+          </w:tcPr>
+          <w:p>
+            <w:pPr>
+              <w:jc w:val="right"/>
+              <w:rPr>
+                <w:lang w:val="en-US"/>
+              </w:rPr>
+            </w:pPr>
+            <w:r>
+              <w:rPr>
+                <w:lang w:val="en-US"/>
+              </w:rPr>
+              <w:t>1</w:t>
+            </w:r>
+          </w:p>
+        </w:tc>
+        <w:tc>
+          <w:tcPr>
+            <w:tcW w:w="1335" w:type="dxa"/>
+          </w:tcPr>
+          <w:p>
+            <w:pPr>
+              <w:jc w:val="right"/>
+              <w:rPr>
+                <w:lang w:val="en-US"/>
+              </w:rPr>
+            </w:pPr>
+            <w:r>
+              <w:rPr>
+                <w:lang w:val="en-US"/>
+              </w:rPr>
+              <w:t>0</w:t>
+            </w:r>
+          </w:p>
+        </w:tc>
+        <w:tc>
+          <w:tcPr>
+            <w:tcW w:w="1612" w:type="dxa"/>
+          </w:tcPr>
+          <w:p>
+            <w:pPr>
+              <w:jc w:val="right"/>
+              <w:rPr>
+                <w:lang w:val="en-US"/>
+              </w:rPr>
+            </w:pPr>
+            <w:r>
+              <w:rPr>
+                <w:lang w:val="en-US"/>
+              </w:rPr>
+              <w:t>1</w:t>
+            </w:r>
+          </w:p>
+        </w:tc>
+      </w:tr>
+      <w:tr>
+        <w:tc>
+          <w:tcPr>
+            <w:tcW w:w="1335" w:type="dxa"/>
+            <w:vMerge/>
+            <w:vAlign w:val="center"/>
+          </w:tcPr>
+          <w:p>
+            <w:pPr>
+              <w:jc w:val="center"/>
+              <w:rPr>
+                <w:b/>
+              </w:rPr>
+            </w:pPr>
+          </w:p>
+        </w:tc>
+        <w:tc>
+          <w:tcPr>
+            <w:tcW w:w="1335" w:type="dxa"/>
+          </w:tcPr>
+          <w:p>
+            <w:pPr>
+              <w:jc w:val="right"/>
+              <w:rPr>
+                <w:lang w:val="en-US"/>
+              </w:rPr>
+            </w:pPr>
+            <w:r>
+              <w:rPr>
+                <w:lang w:val="en-US"/>
+              </w:rPr>
+              <w:t>10000</w:t>
+            </w:r>
+          </w:p>
+        </w:tc>
+        <w:tc>
+          <w:tcPr>
+            <w:tcW w:w="1335" w:type="dxa"/>
+          </w:tcPr>
+          <w:p>
+            <w:pPr>
+              <w:jc w:val="right"/>
+              <w:rPr>
+                <w:lang w:val="en-US"/>
+              </w:rPr>
+            </w:pPr>
+            <w:r>
+              <w:rPr>
+                <w:lang w:val="en-US"/>
+              </w:rPr>
+              <w:t>99</w:t>
+            </w:r>
+          </w:p>
+        </w:tc>
+        <w:tc>
+          <w:tcPr>
+            <w:tcW w:w="1545" w:type="dxa"/>
+          </w:tcPr>
+          <w:p>
+            <w:pPr>
+              <w:jc w:val="right"/>
+              <w:rPr>
+                <w:lang w:val="en-US"/>
+              </w:rPr>
+            </w:pPr>
+            <w:r>
+              <w:rPr>
+                <w:lang w:val="en-US"/>
+              </w:rPr>
+              <w:t>99</w:t>
+            </w:r>
+          </w:p>
+        </w:tc>
+        <w:tc>
+          <w:tcPr>
+            <w:tcW w:w="1335" w:type="dxa"/>
+          </w:tcPr>
+          <w:p>
+            <w:pPr>
+              <w:jc w:val="right"/>
+              <w:rPr>
+                <w:lang w:val="en-US"/>
+              </w:rPr>
+            </w:pPr>
+            <w:r>
+              <w:rPr>
+                <w:lang w:val="en-US"/>
+              </w:rPr>
+              <w:t>106</w:t>
+            </w:r>
+          </w:p>
+        </w:tc>
+        <w:tc>
+          <w:tcPr>
+            <w:tcW w:w="1612" w:type="dxa"/>
+          </w:tcPr>
+          <w:p>
+            <w:pPr>
+              <w:jc w:val="right"/>
+              <w:rPr>
+                <w:lang w:val="en-US"/>
+              </w:rPr>
+            </w:pPr>
+            <w:r>
+              <w:rPr>
+                <w:lang w:val="en-US"/>
+              </w:rPr>
+              <w:t>119</w:t>
+            </w:r>
+          </w:p>
+        </w:tc>
+      </w:tr>
+      <w:tr>
+        <w:tc>
+          <w:tcPr>
+            <w:tcW w:w="1335" w:type="dxa"/>
+            <w:vMerge/>
+            <w:vAlign w:val="center"/>
+          </w:tcPr>
+          <w:p>
+            <w:pPr>
+              <w:jc w:val="center"/>
+              <w:rPr>
+                <w:b/>
+              </w:rPr>
+            </w:pPr>
+          </w:p>
+        </w:tc>
+        <w:tc>
+          <w:tcPr>
+            <w:tcW w:w="1335" w:type="dxa"/>
+          </w:tcPr>
+          <w:p>
+            <w:pPr>
+              <w:jc w:val="right"/>
+              <w:rPr>
+                <w:lang w:val="en-US"/>
+              </w:rPr>
+            </w:pPr>
+            <w:r>
+              <w:rPr>
+                <w:lang w:val="en-US"/>
+              </w:rPr>
+              <w:t>100000</w:t>
+            </w:r>
+          </w:p>
+        </w:tc>
+        <w:tc>
+          <w:tcPr>
+            <w:tcW w:w="1335" w:type="dxa"/>
+          </w:tcPr>
+          <w:p>
+            <w:pPr>
+              <w:jc w:val="right"/>
+            </w:pPr>
+            <w:r>
+              <w:rPr>
+                <w:lang w:val="en-US"/>
+              </w:rPr>
+              <w:t>10385</w:t>
+            </w:r>
+          </w:p>
+        </w:tc>
+        <w:tc>
+          <w:tcPr>
+            <w:tcW w:w="1545" w:type="dxa"/>
+          </w:tcPr>
+          <w:p>
+            <w:pPr>
+              <w:jc w:val="right"/>
+              <w:rPr>
+                <w:lang w:val="en-US"/>
+              </w:rPr>
+            </w:pPr>
+            <w:r>
+              <w:rPr>
+                <w:lang w:val="en-US"/>
+              </w:rPr>
+              <w:t>10256</w:t>
+            </w:r>
+          </w:p>
+        </w:tc>
+        <w:tc>
+          <w:tcPr>
+            <w:tcW w:w="1335" w:type="dxa"/>
+          </w:tcPr>
+          <w:p>
+            <w:pPr>
+              <w:jc w:val="right"/>
+              <w:rPr>
+                <w:lang w:val="en-US"/>
+              </w:rPr>
+            </w:pPr>
+            <w:r>
+              <w:rPr>
+                <w:lang w:val="en-US"/>
+              </w:rPr>
+              <w:t>10230</w:t>
+            </w:r>
+          </w:p>
+        </w:tc>
+        <w:tc>
+          <w:tcPr>
+            <w:tcW w:w="1612" w:type="dxa"/>
+          </w:tcPr>
+          <w:p>
+            <w:pPr>
+              <w:jc w:val="right"/>
+              <w:rPr>
+                <w:lang w:val="en-US"/>
+              </w:rPr>
+            </w:pPr>
+            <w:r>
+              <w:rPr>
+                <w:lang w:val="en-US"/>
+              </w:rPr>
+              <w:t>12315</w:t>
+            </w:r>
+          </w:p>
+        </w:tc>
+      </w:tr>
+      <w:tr>
+        <w:tc>
+          <w:tcPr>
+            <w:tcW w:w="1335" w:type="dxa"/>
+            <w:vMerge/>
+            <w:vAlign w:val="center"/>
+          </w:tcPr>
+          <w:p>
+            <w:pPr>
+              <w:jc w:val="center"/>
+              <w:rPr>
+                <w:b/>
+              </w:rPr>
+            </w:pPr>
+          </w:p>
+        </w:tc>
+        <w:tc>
+          <w:tcPr>
+            <w:tcW w:w="1335" w:type="dxa"/>
+          </w:tcPr>
+          <w:p>
+            <w:pPr>
+              <w:jc w:val="right"/>
+              <w:rPr>
+                <w:lang w:val="en-US"/>
+              </w:rPr>
+            </w:pPr>
+            <w:r>
+              <w:rPr>
+                <w:lang w:val="en-US"/>
+              </w:rPr>
+              <w:t>1000000</w:t>
+            </w:r>
+          </w:p>
+        </w:tc>
+        <w:tc>
+          <w:tcPr>
+            <w:tcW w:w="1335" w:type="dxa"/>
+          </w:tcPr>
+          <w:p>
+            <w:pPr>
+              <w:jc w:val="right"/>
+            </w:pPr>
+            <w:r>
+              <w:t>1022952</w:t>
+            </w:r>
+          </w:p>
+        </w:tc>
+        <w:tc>
+          <w:tcPr>
+            <w:tcW w:w="1545" w:type="dxa"/>
+          </w:tcPr>
+          <w:p>
+            <w:pPr>
+              <w:jc w:val="right"/>
+            </w:pPr>
+            <w:r>
+              <w:t>1010571</w:t>
+            </w:r>
+          </w:p>
+        </w:tc>
+        <w:tc>
+          <w:tcPr>
+            <w:tcW w:w="1335" w:type="dxa"/>
+          </w:tcPr>
+          <w:p>
+            <w:pPr>
+              <w:jc w:val="right"/>
+              <w:rPr>
+                <w:lang w:val="en-US"/>
+              </w:rPr>
+            </w:pPr>
+            <w:r>
+              <w:rPr>
+                <w:lang w:val="en-US"/>
+              </w:rPr>
+              <w:t>1056487</w:t>
+            </w:r>
+          </w:p>
+        </w:tc>
+        <w:tc>
+          <w:tcPr>
+            <w:tcW w:w="1612" w:type="dxa"/>
+          </w:tcPr>
+          <w:p>
+            <w:pPr>
+              <w:jc w:val="right"/>
+              <w:rPr>
+                <w:lang w:val="en-US"/>
+              </w:rPr>
+            </w:pPr>
+            <w:r>
+              <w:t>1211128</w:t>
+            </w:r>
+          </w:p>
+        </w:tc>
+      </w:tr>
+      <w:tr>
+        <w:tc>
+          <w:tcPr>
+            <w:tcW w:w="1335" w:type="dxa"/>
+            <w:vMerge w:val="restart"/>
+            <w:vAlign w:val="center"/>
+          </w:tcPr>
+          <w:p>
+            <w:pPr>
+              <w:jc w:val="center"/>
+              <w:rPr>
+                <w:b/>
+                <w:lang w:val="en-US"/>
+              </w:rPr>
+            </w:pPr>
+            <w:r>
+              <w:rPr>
+                <w:b/>
+                <w:lang w:val="en-US"/>
+              </w:rPr>
+              <w:t>Shell</w:t>
+            </w:r>
+          </w:p>
+        </w:tc>
+        <w:tc>
+          <w:tcPr>
+            <w:tcW w:w="1335" w:type="dxa"/>
+          </w:tcPr>
+          <w:p>
+            <w:pPr>
+              <w:jc w:val="right"/>
+            </w:pPr>
+          </w:p>
+        </w:tc>
+        <w:tc>
+          <w:tcPr>
+            <w:tcW w:w="1335" w:type="dxa"/>
+          </w:tcPr>
+          <w:p>
+            <w:pPr>
+              <w:jc w:val="right"/>
+            </w:pPr>
+          </w:p>
+        </w:tc>
+        <w:tc>
+          <w:tcPr>
+            <w:tcW w:w="1545" w:type="dxa"/>
+          </w:tcPr>
+          <w:p>
+            <w:pPr>
+              <w:jc w:val="right"/>
+            </w:pPr>
+          </w:p>
+        </w:tc>
+        <w:tc>
+          <w:tcPr>
+            <w:tcW w:w="1335" w:type="dxa"/>
+          </w:tcPr>
+          <w:p>
+            <w:pPr>
+              <w:jc w:val="right"/>
+            </w:pPr>
+          </w:p>
+        </w:tc>
+        <w:tc>
+          <w:tcPr>
+            <w:tcW w:w="1612" w:type="dxa"/>
+          </w:tcPr>
+          <w:p>
+            <w:pPr>
+              <w:jc w:val="right"/>
+            </w:pPr>
             <w:bookmarkStart w:id="0" w:name="_GoBack"/>
             <w:bookmarkEnd w:id="0"/>
-          </w:p>
-        </w:tc>
-      </w:tr>
-      <w:tr>
-        <w:tc>
-          <w:tcPr>
-            <w:tcW w:w="1335" w:type="dxa"/>
-            <w:vMerge/>
-            <w:vAlign w:val="center"/>
-          </w:tcPr>
-          <w:p>
-            <w:pPr>
-              <w:jc w:val="center"/>
-              <w:rPr>
-                <w:b/>
-              </w:rPr>
-            </w:pPr>
-          </w:p>
-        </w:tc>
-        <w:tc>
-          <w:tcPr>
-            <w:tcW w:w="1335" w:type="dxa"/>
-          </w:tcPr>
-          <w:p>
-            <w:pPr>
-              <w:jc w:val="right"/>
-              <w:rPr>
-                <w:lang w:val="en-US"/>
-              </w:rPr>
-            </w:pPr>
-            <w:r>
-              <w:rPr>
-                <w:lang w:val="en-US"/>
-              </w:rPr>
-              <w:t>1000000</w:t>
-            </w:r>
-          </w:p>
-        </w:tc>
-        <w:tc>
-          <w:tcPr>
-            <w:tcW w:w="1335" w:type="dxa"/>
-          </w:tcPr>
-          <w:p>
-            <w:pPr>
-              <w:jc w:val="right"/>
-              <w:rPr>
-                <w:lang w:val="en-US"/>
-              </w:rPr>
-            </w:pPr>
-            <w:r>
-              <w:rPr>
-                <w:lang w:val="en-US"/>
-              </w:rPr>
-              <w:t>836145</w:t>
-            </w:r>
-          </w:p>
-        </w:tc>
-        <w:tc>
-          <w:tcPr>
-            <w:tcW w:w="1545" w:type="dxa"/>
-          </w:tcPr>
-          <w:p>
-            <w:pPr>
-              <w:jc w:val="right"/>
-            </w:pPr>
-            <w:r>
-              <w:t>916213</w:t>
-            </w:r>
-          </w:p>
-        </w:tc>
-        <w:tc>
-          <w:tcPr>
-            <w:tcW w:w="1335" w:type="dxa"/>
-          </w:tcPr>
-          <w:p>
-            <w:pPr>
-              <w:jc w:val="right"/>
-              <w:rPr>
-                <w:lang w:val="en-US"/>
-              </w:rPr>
-            </w:pPr>
-            <w:r>
-              <w:rPr>
-                <w:lang w:val="en-US"/>
-              </w:rPr>
-              <w:t>23</w:t>
-            </w:r>
-            <w:r>
-              <w:rPr>
-                <w:lang w:val="en-US"/>
-              </w:rPr>
-              <w:t>829</w:t>
-            </w:r>
-          </w:p>
-        </w:tc>
-        <w:tc>
-          <w:tcPr>
-            <w:tcW w:w="1612" w:type="dxa"/>
-          </w:tcPr>
-          <w:p>
-            <w:pPr>
-              <w:jc w:val="right"/>
-            </w:pPr>
-          </w:p>
-        </w:tc>
-      </w:tr>
-      <w:tr>
-        <w:tc>
-          <w:tcPr>
-            <w:tcW w:w="1335" w:type="dxa"/>
-            <w:vMerge/>
-            <w:vAlign w:val="center"/>
-          </w:tcPr>
-          <w:p>
-            <w:pPr>
-              <w:jc w:val="center"/>
-              <w:rPr>
-                <w:b/>
-              </w:rPr>
-            </w:pPr>
-          </w:p>
-        </w:tc>
-        <w:tc>
-          <w:tcPr>
-            <w:tcW w:w="1335" w:type="dxa"/>
-          </w:tcPr>
-          <w:p>
-            <w:pPr>
-              <w:jc w:val="right"/>
-              <w:rPr>
-                <w:lang w:val="en-US"/>
-              </w:rPr>
-            </w:pPr>
-            <w:r>
-              <w:rPr>
-                <w:lang w:val="en-US"/>
-              </w:rPr>
-              <w:t>1000000</w:t>
-            </w:r>
-            <w:r>
-              <w:rPr>
-                <w:lang w:val="en-US"/>
-              </w:rPr>
-              <w:t>0</w:t>
-            </w:r>
-          </w:p>
-        </w:tc>
-        <w:tc>
-          <w:tcPr>
-            <w:tcW w:w="1335" w:type="dxa"/>
-          </w:tcPr>
-          <w:p>
-            <w:pPr>
-              <w:jc w:val="right"/>
-              <w:rPr>
-                <w:lang w:val="en-US"/>
-              </w:rPr>
-            </w:pPr>
-            <w:r>
-              <w:rPr>
-                <w:lang w:val="en-US"/>
-              </w:rPr>
-              <w:t>-</w:t>
-            </w:r>
-          </w:p>
-        </w:tc>
-        <w:tc>
-          <w:tcPr>
-            <w:tcW w:w="1545" w:type="dxa"/>
-          </w:tcPr>
-          <w:p>
-            <w:pPr>
-              <w:jc w:val="right"/>
-              <w:rPr>
-                <w:lang w:val="en-US"/>
-              </w:rPr>
-            </w:pPr>
-            <w:r>
-              <w:rPr>
-                <w:lang w:val="en-US"/>
-              </w:rPr>
-              <w:t>-</w:t>
-            </w:r>
-          </w:p>
-        </w:tc>
-        <w:tc>
-          <w:tcPr>
-            <w:tcW w:w="1335" w:type="dxa"/>
-          </w:tcPr>
-          <w:p>
-            <w:pPr>
-              <w:jc w:val="right"/>
-              <w:rPr>
-                <w:lang w:val="en-US"/>
-              </w:rPr>
-            </w:pPr>
-            <w:r>
-              <w:rPr>
-                <w:lang w:val="en-US"/>
-              </w:rPr>
-              <w:t>2483719</w:t>
-            </w:r>
-          </w:p>
-        </w:tc>
-        <w:tc>
-          <w:tcPr>
-            <w:tcW w:w="1612" w:type="dxa"/>
-          </w:tcPr>
-          <w:p>
-            <w:pPr>
-              <w:jc w:val="right"/>
-            </w:pPr>
-          </w:p>
-        </w:tc>
-      </w:tr>
-      <w:tr>
-        <w:tc>
-          <w:tcPr>
-            <w:tcW w:w="1335" w:type="dxa"/>
-            <w:vMerge w:val="restart"/>
-            <w:vAlign w:val="center"/>
-          </w:tcPr>
-          <w:p>
-            <w:pPr>
-              <w:jc w:val="center"/>
-              <w:rPr>
-                <w:b/>
-                <w:lang w:val="en-US"/>
-              </w:rPr>
-            </w:pPr>
-            <w:r>
-              <w:rPr>
-                <w:b/>
-                <w:lang w:val="en-US"/>
-              </w:rPr>
-              <w:t>Selection</w:t>
-            </w:r>
-          </w:p>
-        </w:tc>
-        <w:tc>
-          <w:tcPr>
-            <w:tcW w:w="1335" w:type="dxa"/>
-          </w:tcPr>
-          <w:p>
-            <w:pPr>
-              <w:jc w:val="right"/>
-              <w:rPr>
-                <w:lang w:val="en-US"/>
-              </w:rPr>
-            </w:pPr>
-            <w:r>
-              <w:rPr>
-                <w:lang w:val="en-US"/>
-              </w:rPr>
-              <w:t>1</w:t>
-            </w:r>
-          </w:p>
-        </w:tc>
-        <w:tc>
-          <w:tcPr>
-            <w:tcW w:w="1335" w:type="dxa"/>
-          </w:tcPr>
-          <w:p>
-            <w:pPr>
-              <w:jc w:val="right"/>
-            </w:pPr>
-          </w:p>
-        </w:tc>
-        <w:tc>
-          <w:tcPr>
-            <w:tcW w:w="1545" w:type="dxa"/>
-          </w:tcPr>
-          <w:p>
-            <w:pPr>
-              <w:jc w:val="right"/>
-            </w:pPr>
-          </w:p>
-        </w:tc>
-        <w:tc>
-          <w:tcPr>
-            <w:tcW w:w="1335" w:type="dxa"/>
-          </w:tcPr>
-          <w:p>
-            <w:pPr>
-              <w:jc w:val="right"/>
-            </w:pPr>
-          </w:p>
-        </w:tc>
-        <w:tc>
-          <w:tcPr>
-            <w:tcW w:w="1612" w:type="dxa"/>
-          </w:tcPr>
-          <w:p>
-            <w:pPr>
-              <w:jc w:val="right"/>
-            </w:pPr>
-          </w:p>
-        </w:tc>
-      </w:tr>
-      <w:tr>
-        <w:tc>
-          <w:tcPr>
-            <w:tcW w:w="1335" w:type="dxa"/>
-            <w:vMerge/>
-            <w:vAlign w:val="center"/>
-          </w:tcPr>
-          <w:p>
-            <w:pPr>
-              <w:jc w:val="center"/>
-              <w:rPr>
-                <w:b/>
-              </w:rPr>
-            </w:pPr>
-          </w:p>
-        </w:tc>
-        <w:tc>
-          <w:tcPr>
-            <w:tcW w:w="1335" w:type="dxa"/>
-          </w:tcPr>
-          <w:p>
-            <w:pPr>
-              <w:jc w:val="right"/>
-              <w:rPr>
-                <w:lang w:val="en-US"/>
-              </w:rPr>
-            </w:pPr>
-            <w:r>
-              <w:rPr>
-                <w:lang w:val="en-US"/>
-              </w:rPr>
-              <w:t>10</w:t>
-            </w:r>
-          </w:p>
-        </w:tc>
-        <w:tc>
-          <w:tcPr>
-            <w:tcW w:w="1335" w:type="dxa"/>
-          </w:tcPr>
-          <w:p>
-            <w:pPr>
-              <w:jc w:val="right"/>
-            </w:pPr>
-          </w:p>
-        </w:tc>
-        <w:tc>
-          <w:tcPr>
-            <w:tcW w:w="1545" w:type="dxa"/>
-          </w:tcPr>
-          <w:p>
-            <w:pPr>
-              <w:jc w:val="right"/>
-            </w:pPr>
-          </w:p>
-        </w:tc>
-        <w:tc>
-          <w:tcPr>
-            <w:tcW w:w="1335" w:type="dxa"/>
-          </w:tcPr>
-          <w:p>
-            <w:pPr>
-              <w:jc w:val="right"/>
-            </w:pPr>
-          </w:p>
-        </w:tc>
-        <w:tc>
-          <w:tcPr>
-            <w:tcW w:w="1612" w:type="dxa"/>
-          </w:tcPr>
-          <w:p>
-            <w:pPr>
-              <w:jc w:val="right"/>
-            </w:pPr>
-          </w:p>
-        </w:tc>
-      </w:tr>
-      <w:tr>
-        <w:tc>
-          <w:tcPr>
-            <w:tcW w:w="1335" w:type="dxa"/>
-            <w:vMerge/>
-            <w:vAlign w:val="center"/>
-          </w:tcPr>
-          <w:p>
-            <w:pPr>
-              <w:jc w:val="center"/>
-              <w:rPr>
-                <w:b/>
-              </w:rPr>
-            </w:pPr>
-          </w:p>
-        </w:tc>
-        <w:tc>
-          <w:tcPr>
-            <w:tcW w:w="1335" w:type="dxa"/>
-          </w:tcPr>
-          <w:p>
-            <w:pPr>
-              <w:jc w:val="right"/>
-              <w:rPr>
-                <w:lang w:val="en-US"/>
-              </w:rPr>
-            </w:pPr>
-            <w:r>
-              <w:rPr>
-                <w:lang w:val="en-US"/>
-              </w:rPr>
-              <w:t>100</w:t>
-            </w:r>
-          </w:p>
-        </w:tc>
-        <w:tc>
-          <w:tcPr>
-            <w:tcW w:w="1335" w:type="dxa"/>
-          </w:tcPr>
-          <w:p>
-            <w:pPr>
-              <w:jc w:val="right"/>
-            </w:pPr>
-          </w:p>
-        </w:tc>
-        <w:tc>
-          <w:tcPr>
-            <w:tcW w:w="1545" w:type="dxa"/>
-          </w:tcPr>
-          <w:p>
-            <w:pPr>
-              <w:jc w:val="right"/>
-            </w:pPr>
-          </w:p>
-        </w:tc>
-        <w:tc>
-          <w:tcPr>
-            <w:tcW w:w="1335" w:type="dxa"/>
-          </w:tcPr>
-          <w:p>
-            <w:pPr>
-              <w:jc w:val="right"/>
-            </w:pPr>
-          </w:p>
-        </w:tc>
-        <w:tc>
-          <w:tcPr>
-            <w:tcW w:w="1612" w:type="dxa"/>
-          </w:tcPr>
-          <w:p>
-            <w:pPr>
-              <w:jc w:val="right"/>
-            </w:pPr>
-          </w:p>
-        </w:tc>
-      </w:tr>
-      <w:tr>
-        <w:tc>
-          <w:tcPr>
-            <w:tcW w:w="1335" w:type="dxa"/>
-            <w:vMerge/>
-            <w:vAlign w:val="center"/>
-          </w:tcPr>
-          <w:p>
-            <w:pPr>
-              <w:jc w:val="center"/>
-              <w:rPr>
-                <w:b/>
-              </w:rPr>
-            </w:pPr>
-          </w:p>
-        </w:tc>
-        <w:tc>
-          <w:tcPr>
-            <w:tcW w:w="1335" w:type="dxa"/>
-          </w:tcPr>
-          <w:p>
-            <w:pPr>
-              <w:jc w:val="right"/>
-              <w:rPr>
-                <w:lang w:val="en-US"/>
-              </w:rPr>
-            </w:pPr>
-            <w:r>
-              <w:rPr>
-                <w:lang w:val="en-US"/>
-              </w:rPr>
-              <w:t>1000</w:t>
-            </w:r>
-          </w:p>
-        </w:tc>
-        <w:tc>
-          <w:tcPr>
-            <w:tcW w:w="1335" w:type="dxa"/>
-          </w:tcPr>
-          <w:p>
-            <w:pPr>
-              <w:jc w:val="right"/>
-            </w:pPr>
-          </w:p>
-        </w:tc>
-        <w:tc>
-          <w:tcPr>
-            <w:tcW w:w="1545" w:type="dxa"/>
-          </w:tcPr>
-          <w:p>
-            <w:pPr>
-              <w:jc w:val="right"/>
-            </w:pPr>
-          </w:p>
-        </w:tc>
-        <w:tc>
-          <w:tcPr>
-            <w:tcW w:w="1335" w:type="dxa"/>
-          </w:tcPr>
-          <w:p>
-            <w:pPr>
-              <w:jc w:val="right"/>
-            </w:pPr>
-          </w:p>
-        </w:tc>
-        <w:tc>
-          <w:tcPr>
-            <w:tcW w:w="1612" w:type="dxa"/>
-          </w:tcPr>
-          <w:p>
-            <w:pPr>
-              <w:jc w:val="right"/>
-            </w:pPr>
-          </w:p>
-        </w:tc>
-      </w:tr>
-      <w:tr>
-        <w:tc>
-          <w:tcPr>
-            <w:tcW w:w="1335" w:type="dxa"/>
-            <w:vMerge/>
-            <w:vAlign w:val="center"/>
-          </w:tcPr>
-          <w:p>
-            <w:pPr>
-              <w:jc w:val="center"/>
-              <w:rPr>
-                <w:b/>
-              </w:rPr>
-            </w:pPr>
-          </w:p>
-        </w:tc>
-        <w:tc>
-          <w:tcPr>
-            <w:tcW w:w="1335" w:type="dxa"/>
-          </w:tcPr>
-          <w:p>
-            <w:pPr>
-              <w:jc w:val="right"/>
-              <w:rPr>
-                <w:lang w:val="en-US"/>
-              </w:rPr>
-            </w:pPr>
-            <w:r>
-              <w:rPr>
-                <w:lang w:val="en-US"/>
-              </w:rPr>
-              <w:t>10000</w:t>
-            </w:r>
-          </w:p>
-        </w:tc>
-        <w:tc>
-          <w:tcPr>
-            <w:tcW w:w="1335" w:type="dxa"/>
-          </w:tcPr>
-          <w:p>
-            <w:pPr>
-              <w:jc w:val="right"/>
-            </w:pPr>
-          </w:p>
-        </w:tc>
-        <w:tc>
-          <w:tcPr>
-            <w:tcW w:w="1545" w:type="dxa"/>
-          </w:tcPr>
-          <w:p>
-            <w:pPr>
-              <w:jc w:val="right"/>
-            </w:pPr>
-          </w:p>
-        </w:tc>
-        <w:tc>
-          <w:tcPr>
-            <w:tcW w:w="1335" w:type="dxa"/>
-          </w:tcPr>
-          <w:p>
-            <w:pPr>
-              <w:jc w:val="right"/>
-            </w:pPr>
-          </w:p>
-        </w:tc>
-        <w:tc>
-          <w:tcPr>
-            <w:tcW w:w="1612" w:type="dxa"/>
-          </w:tcPr>
-          <w:p>
-            <w:pPr>
-              <w:jc w:val="right"/>
-            </w:pPr>
-          </w:p>
-        </w:tc>
-      </w:tr>
-      <w:tr>
-        <w:tc>
-          <w:tcPr>
-            <w:tcW w:w="1335" w:type="dxa"/>
-            <w:vMerge/>
-            <w:vAlign w:val="center"/>
-          </w:tcPr>
-          <w:p>
-            <w:pPr>
-              <w:jc w:val="center"/>
-              <w:rPr>
-                <w:b/>
-              </w:rPr>
-            </w:pPr>
-          </w:p>
-        </w:tc>
-        <w:tc>
-          <w:tcPr>
-            <w:tcW w:w="1335" w:type="dxa"/>
-          </w:tcPr>
-          <w:p>
-            <w:pPr>
-              <w:jc w:val="right"/>
-              <w:rPr>
-                <w:lang w:val="en-US"/>
-              </w:rPr>
-            </w:pPr>
-            <w:r>
-              <w:rPr>
-                <w:lang w:val="en-US"/>
-              </w:rPr>
-              <w:t>100000</w:t>
-            </w:r>
-          </w:p>
-        </w:tc>
-        <w:tc>
-          <w:tcPr>
-            <w:tcW w:w="1335" w:type="dxa"/>
-          </w:tcPr>
-          <w:p>
-            <w:pPr>
-              <w:jc w:val="right"/>
-            </w:pPr>
-          </w:p>
-        </w:tc>
-        <w:tc>
-          <w:tcPr>
-            <w:tcW w:w="1545" w:type="dxa"/>
-          </w:tcPr>
-          <w:p>
-            <w:pPr>
-              <w:jc w:val="right"/>
-            </w:pPr>
-          </w:p>
-        </w:tc>
-        <w:tc>
-          <w:tcPr>
-            <w:tcW w:w="1335" w:type="dxa"/>
-          </w:tcPr>
-          <w:p>
-            <w:pPr>
-              <w:jc w:val="right"/>
-            </w:pPr>
-          </w:p>
-        </w:tc>
-        <w:tc>
-          <w:tcPr>
-            <w:tcW w:w="1612" w:type="dxa"/>
-          </w:tcPr>
-          <w:p>
-            <w:pPr>
-              <w:jc w:val="right"/>
-            </w:pPr>
-          </w:p>
-        </w:tc>
-      </w:tr>
-      <w:tr>
-        <w:tc>
-          <w:tcPr>
-            <w:tcW w:w="1335" w:type="dxa"/>
-            <w:vMerge/>
-            <w:vAlign w:val="center"/>
-          </w:tcPr>
-          <w:p>
-            <w:pPr>
-              <w:jc w:val="center"/>
-              <w:rPr>
-                <w:b/>
-              </w:rPr>
-            </w:pPr>
-          </w:p>
-        </w:tc>
-        <w:tc>
-          <w:tcPr>
-            <w:tcW w:w="1335" w:type="dxa"/>
-          </w:tcPr>
-          <w:p>
-            <w:pPr>
-              <w:jc w:val="right"/>
-              <w:rPr>
-                <w:lang w:val="en-US"/>
-              </w:rPr>
-            </w:pPr>
-            <w:r>
-              <w:rPr>
-                <w:lang w:val="en-US"/>
-              </w:rPr>
-              <w:t>1000000</w:t>
-            </w:r>
-          </w:p>
-        </w:tc>
-        <w:tc>
-          <w:tcPr>
-            <w:tcW w:w="1335" w:type="dxa"/>
-          </w:tcPr>
-          <w:p>
-            <w:pPr>
-              <w:jc w:val="right"/>
-            </w:pPr>
-          </w:p>
-        </w:tc>
-        <w:tc>
-          <w:tcPr>
-            <w:tcW w:w="1545" w:type="dxa"/>
-          </w:tcPr>
-          <w:p>
-            <w:pPr>
-              <w:jc w:val="right"/>
-            </w:pPr>
-          </w:p>
-        </w:tc>
-        <w:tc>
-          <w:tcPr>
-            <w:tcW w:w="1335" w:type="dxa"/>
-          </w:tcPr>
-          <w:p>
-            <w:pPr>
-              <w:jc w:val="right"/>
-            </w:pPr>
-          </w:p>
-        </w:tc>
-        <w:tc>
-          <w:tcPr>
-            <w:tcW w:w="1612" w:type="dxa"/>
-          </w:tcPr>
-          <w:p>
-            <w:pPr>
-              <w:jc w:val="right"/>
-            </w:pPr>
-          </w:p>
-        </w:tc>
-      </w:tr>
-      <w:tr>
-        <w:tc>
-          <w:tcPr>
-            <w:tcW w:w="1335" w:type="dxa"/>
-            <w:vMerge w:val="restart"/>
-            <w:vAlign w:val="center"/>
-          </w:tcPr>
-          <w:p>
-            <w:pPr>
-              <w:jc w:val="center"/>
-              <w:rPr>
-                <w:b/>
-                <w:lang w:val="en-US"/>
-              </w:rPr>
-            </w:pPr>
-            <w:r>
-              <w:rPr>
-                <w:b/>
-                <w:lang w:val="en-US"/>
-              </w:rPr>
-              <w:t>Shell</w:t>
-            </w:r>
-          </w:p>
-        </w:tc>
-        <w:tc>
-          <w:tcPr>
-            <w:tcW w:w="1335" w:type="dxa"/>
-          </w:tcPr>
-          <w:p>
-            <w:pPr>
-              <w:jc w:val="right"/>
-            </w:pPr>
-          </w:p>
-        </w:tc>
-        <w:tc>
-          <w:tcPr>
-            <w:tcW w:w="1335" w:type="dxa"/>
-          </w:tcPr>
-          <w:p>
-            <w:pPr>
-              <w:jc w:val="right"/>
-            </w:pPr>
-          </w:p>
-        </w:tc>
-        <w:tc>
-          <w:tcPr>
-            <w:tcW w:w="1545" w:type="dxa"/>
-          </w:tcPr>
-          <w:p>
-            <w:pPr>
-              <w:jc w:val="right"/>
-            </w:pPr>
-          </w:p>
-        </w:tc>
-        <w:tc>
-          <w:tcPr>
-            <w:tcW w:w="1335" w:type="dxa"/>
-          </w:tcPr>
-          <w:p>
-            <w:pPr>
-              <w:jc w:val="right"/>
-            </w:pPr>
-          </w:p>
-        </w:tc>
-        <w:tc>
-          <w:tcPr>
-            <w:tcW w:w="1612" w:type="dxa"/>
-          </w:tcPr>
-          <w:p>
-            <w:pPr>
-              <w:jc w:val="right"/>
-            </w:pPr>
           </w:p>
         </w:tc>
       </w:tr>

</xml_diff>

<commit_message>
Algo Labs - test results for Shell sortings.
</commit_message>
<xml_diff>
--- a/TestResults/Lab5-TotalResults.docx
+++ b/TestResults/Lab5-TotalResults.docx
@@ -5,6 +5,8 @@
     <w:tbl>
       <w:tblPr>
         <w:tblStyle w:val="TableGrid"/>
+        <w:tblpPr w:leftFromText="180" w:rightFromText="180" w:vertAnchor="text" w:tblpY="1"/>
+        <w:tblOverlap w:val="never"/>
         <w:tblW w:w="0" w:type="auto"/>
         <w:tblLook w:val="04A0" w:firstRow="1" w:lastRow="0" w:firstColumn="1" w:lastColumn="0" w:noHBand="0" w:noVBand="1"/>
       </w:tblPr>
@@ -995,6 +997,9 @@
             <w:pPr>
               <w:jc w:val="right"/>
             </w:pPr>
+            <w:r>
+              <w:t>1863900</w:t>
+            </w:r>
           </w:p>
         </w:tc>
       </w:tr>
@@ -1097,7 +1102,16 @@
           <w:p>
             <w:pPr>
               <w:jc w:val="right"/>
-            </w:pPr>
+              <w:rPr>
+                <w:lang w:val="en-US"/>
+              </w:rPr>
+            </w:pPr>
+            <w:r>
+              <w:rPr>
+                <w:lang w:val="en-US"/>
+              </w:rPr>
+              <w:t>-</w:t>
+            </w:r>
           </w:p>
         </w:tc>
       </w:tr>
@@ -1861,6 +1875,118 @@
         <w:tc>
           <w:tcPr>
             <w:tcW w:w="1335" w:type="dxa"/>
+            <w:vMerge/>
+            <w:vAlign w:val="center"/>
+          </w:tcPr>
+          <w:p>
+            <w:pPr>
+              <w:jc w:val="center"/>
+              <w:rPr>
+                <w:b/>
+              </w:rPr>
+            </w:pPr>
+          </w:p>
+        </w:tc>
+        <w:tc>
+          <w:tcPr>
+            <w:tcW w:w="1335" w:type="dxa"/>
+          </w:tcPr>
+          <w:p>
+            <w:pPr>
+              <w:jc w:val="right"/>
+              <w:rPr>
+                <w:lang w:val="en-US"/>
+              </w:rPr>
+            </w:pPr>
+            <w:r>
+              <w:rPr>
+                <w:lang w:val="en-US"/>
+              </w:rPr>
+              <w:t>10000000</w:t>
+            </w:r>
+          </w:p>
+        </w:tc>
+        <w:tc>
+          <w:tcPr>
+            <w:tcW w:w="1335" w:type="dxa"/>
+          </w:tcPr>
+          <w:p>
+            <w:pPr>
+              <w:jc w:val="right"/>
+              <w:rPr>
+                <w:lang w:val="en-US"/>
+              </w:rPr>
+            </w:pPr>
+            <w:r>
+              <w:rPr>
+                <w:lang w:val="en-US"/>
+              </w:rPr>
+              <w:t>-</w:t>
+            </w:r>
+          </w:p>
+        </w:tc>
+        <w:tc>
+          <w:tcPr>
+            <w:tcW w:w="1545" w:type="dxa"/>
+          </w:tcPr>
+          <w:p>
+            <w:pPr>
+              <w:jc w:val="right"/>
+              <w:rPr>
+                <w:lang w:val="en-US"/>
+              </w:rPr>
+            </w:pPr>
+            <w:r>
+              <w:rPr>
+                <w:lang w:val="en-US"/>
+              </w:rPr>
+              <w:t>-</w:t>
+            </w:r>
+          </w:p>
+        </w:tc>
+        <w:tc>
+          <w:tcPr>
+            <w:tcW w:w="1335" w:type="dxa"/>
+          </w:tcPr>
+          <w:p>
+            <w:pPr>
+              <w:jc w:val="right"/>
+              <w:rPr>
+                <w:lang w:val="en-US"/>
+              </w:rPr>
+            </w:pPr>
+            <w:r>
+              <w:rPr>
+                <w:lang w:val="en-US"/>
+              </w:rPr>
+              <w:t>-</w:t>
+            </w:r>
+          </w:p>
+        </w:tc>
+        <w:tc>
+          <w:tcPr>
+            <w:tcW w:w="1612" w:type="dxa"/>
+          </w:tcPr>
+          <w:p>
+            <w:pPr>
+              <w:jc w:val="right"/>
+              <w:rPr>
+                <w:lang w:val="en-US"/>
+              </w:rPr>
+            </w:pPr>
+            <w:r>
+              <w:rPr>
+                <w:lang w:val="en-US"/>
+              </w:rPr>
+              <w:t>-</w:t>
+            </w:r>
+          </w:p>
+        </w:tc>
+      </w:tr>
+      <w:tr>
+        <w:tc>
+          <w:tcPr>
+            <w:tcW w:w="1335" w:type="dxa"/>
             <w:vMerge w:val="restart"/>
             <w:vAlign w:val="center"/>
           </w:tcPr>
@@ -1879,26 +2005,51 @@
               </w:rPr>
               <w:t>Shell</w:t>
             </w:r>
-          </w:p>
-        </w:tc>
-        <w:tc>
-          <w:tcPr>
-            <w:tcW w:w="1335" w:type="dxa"/>
-          </w:tcPr>
-          <w:p>
-            <w:pPr>
-              <w:jc w:val="right"/>
-            </w:pPr>
-          </w:p>
-        </w:tc>
-        <w:tc>
-          <w:tcPr>
-            <w:tcW w:w="1335" w:type="dxa"/>
-          </w:tcPr>
-          <w:p>
-            <w:pPr>
-              <w:jc w:val="right"/>
-            </w:pPr>
+            <w:r>
+              <w:rPr>
+                <w:b/>
+                <w:lang w:val="en-US"/>
+              </w:rPr>
+              <w:t xml:space="preserve"> Classic</w:t>
+            </w:r>
+          </w:p>
+        </w:tc>
+        <w:tc>
+          <w:tcPr>
+            <w:tcW w:w="1335" w:type="dxa"/>
+          </w:tcPr>
+          <w:p>
+            <w:pPr>
+              <w:jc w:val="right"/>
+              <w:rPr>
+                <w:lang w:val="en-US"/>
+              </w:rPr>
+            </w:pPr>
+            <w:r>
+              <w:rPr>
+                <w:lang w:val="en-US"/>
+              </w:rPr>
+              <w:t>1</w:t>
+            </w:r>
+          </w:p>
+        </w:tc>
+        <w:tc>
+          <w:tcPr>
+            <w:tcW w:w="1335" w:type="dxa"/>
+          </w:tcPr>
+          <w:p>
+            <w:pPr>
+              <w:jc w:val="right"/>
+              <w:rPr>
+                <w:lang w:val="en-US"/>
+              </w:rPr>
+            </w:pPr>
+            <w:r>
+              <w:rPr>
+                <w:lang w:val="en-US"/>
+              </w:rPr>
+              <w:t>0</w:t>
+            </w:r>
           </w:p>
         </w:tc>
         <w:tc>
@@ -1908,17 +2059,35 @@
           <w:p>
             <w:pPr>
               <w:jc w:val="right"/>
-            </w:pPr>
-          </w:p>
-        </w:tc>
-        <w:tc>
-          <w:tcPr>
-            <w:tcW w:w="1335" w:type="dxa"/>
-          </w:tcPr>
-          <w:p>
-            <w:pPr>
-              <w:jc w:val="right"/>
-            </w:pPr>
+              <w:rPr>
+                <w:lang w:val="en-US"/>
+              </w:rPr>
+            </w:pPr>
+            <w:r>
+              <w:rPr>
+                <w:lang w:val="en-US"/>
+              </w:rPr>
+              <w:t>0</w:t>
+            </w:r>
+          </w:p>
+        </w:tc>
+        <w:tc>
+          <w:tcPr>
+            <w:tcW w:w="1335" w:type="dxa"/>
+          </w:tcPr>
+          <w:p>
+            <w:pPr>
+              <w:jc w:val="right"/>
+              <w:rPr>
+                <w:lang w:val="en-US"/>
+              </w:rPr>
+            </w:pPr>
+            <w:r>
+              <w:rPr>
+                <w:lang w:val="en-US"/>
+              </w:rPr>
+              <w:t>0</w:t>
+            </w:r>
           </w:p>
         </w:tc>
         <w:tc>
@@ -1928,411 +2097,2586 @@
           <w:p>
             <w:pPr>
               <w:jc w:val="right"/>
-            </w:pPr>
+              <w:rPr>
+                <w:lang w:val="en-US"/>
+              </w:rPr>
+            </w:pPr>
+            <w:r>
+              <w:rPr>
+                <w:lang w:val="en-US"/>
+              </w:rPr>
+              <w:t>0</w:t>
+            </w:r>
+          </w:p>
+        </w:tc>
+      </w:tr>
+      <w:tr>
+        <w:tc>
+          <w:tcPr>
+            <w:tcW w:w="1335" w:type="dxa"/>
+            <w:vMerge/>
+            <w:vAlign w:val="center"/>
+          </w:tcPr>
+          <w:p>
+            <w:pPr>
+              <w:jc w:val="center"/>
+              <w:rPr>
+                <w:b/>
+              </w:rPr>
+            </w:pPr>
+          </w:p>
+        </w:tc>
+        <w:tc>
+          <w:tcPr>
+            <w:tcW w:w="1335" w:type="dxa"/>
+          </w:tcPr>
+          <w:p>
+            <w:pPr>
+              <w:jc w:val="right"/>
+              <w:rPr>
+                <w:lang w:val="en-US"/>
+              </w:rPr>
+            </w:pPr>
+            <w:r>
+              <w:rPr>
+                <w:lang w:val="en-US"/>
+              </w:rPr>
+              <w:t>10</w:t>
+            </w:r>
+          </w:p>
+        </w:tc>
+        <w:tc>
+          <w:tcPr>
+            <w:tcW w:w="1335" w:type="dxa"/>
+          </w:tcPr>
+          <w:p>
+            <w:pPr>
+              <w:jc w:val="right"/>
+              <w:rPr>
+                <w:lang w:val="en-US"/>
+              </w:rPr>
+            </w:pPr>
+            <w:r>
+              <w:rPr>
+                <w:lang w:val="en-US"/>
+              </w:rPr>
+              <w:t>0</w:t>
+            </w:r>
+          </w:p>
+        </w:tc>
+        <w:tc>
+          <w:tcPr>
+            <w:tcW w:w="1545" w:type="dxa"/>
+          </w:tcPr>
+          <w:p>
+            <w:pPr>
+              <w:jc w:val="right"/>
+              <w:rPr>
+                <w:lang w:val="en-US"/>
+              </w:rPr>
+            </w:pPr>
+            <w:r>
+              <w:rPr>
+                <w:lang w:val="en-US"/>
+              </w:rPr>
+              <w:t>0</w:t>
+            </w:r>
+          </w:p>
+        </w:tc>
+        <w:tc>
+          <w:tcPr>
+            <w:tcW w:w="1335" w:type="dxa"/>
+          </w:tcPr>
+          <w:p>
+            <w:pPr>
+              <w:jc w:val="right"/>
+              <w:rPr>
+                <w:lang w:val="en-US"/>
+              </w:rPr>
+            </w:pPr>
+            <w:r>
+              <w:rPr>
+                <w:lang w:val="en-US"/>
+              </w:rPr>
+              <w:t>0</w:t>
+            </w:r>
+          </w:p>
+        </w:tc>
+        <w:tc>
+          <w:tcPr>
+            <w:tcW w:w="1612" w:type="dxa"/>
+          </w:tcPr>
+          <w:p>
+            <w:pPr>
+              <w:jc w:val="right"/>
+              <w:rPr>
+                <w:lang w:val="en-US"/>
+              </w:rPr>
+            </w:pPr>
+            <w:r>
+              <w:rPr>
+                <w:lang w:val="en-US"/>
+              </w:rPr>
+              <w:t>0</w:t>
+            </w:r>
+          </w:p>
+        </w:tc>
+      </w:tr>
+      <w:tr>
+        <w:tc>
+          <w:tcPr>
+            <w:tcW w:w="1335" w:type="dxa"/>
+            <w:vMerge/>
+            <w:vAlign w:val="center"/>
+          </w:tcPr>
+          <w:p>
+            <w:pPr>
+              <w:jc w:val="center"/>
+              <w:rPr>
+                <w:b/>
+              </w:rPr>
+            </w:pPr>
+          </w:p>
+        </w:tc>
+        <w:tc>
+          <w:tcPr>
+            <w:tcW w:w="1335" w:type="dxa"/>
+          </w:tcPr>
+          <w:p>
+            <w:pPr>
+              <w:jc w:val="right"/>
+              <w:rPr>
+                <w:lang w:val="en-US"/>
+              </w:rPr>
+            </w:pPr>
+            <w:r>
+              <w:rPr>
+                <w:lang w:val="en-US"/>
+              </w:rPr>
+              <w:t>100</w:t>
+            </w:r>
+          </w:p>
+        </w:tc>
+        <w:tc>
+          <w:tcPr>
+            <w:tcW w:w="1335" w:type="dxa"/>
+          </w:tcPr>
+          <w:p>
+            <w:pPr>
+              <w:jc w:val="right"/>
+              <w:rPr>
+                <w:lang w:val="en-US"/>
+              </w:rPr>
+            </w:pPr>
+            <w:r>
+              <w:rPr>
+                <w:lang w:val="en-US"/>
+              </w:rPr>
+              <w:t>0</w:t>
+            </w:r>
+          </w:p>
+        </w:tc>
+        <w:tc>
+          <w:tcPr>
+            <w:tcW w:w="1545" w:type="dxa"/>
+          </w:tcPr>
+          <w:p>
+            <w:pPr>
+              <w:jc w:val="right"/>
+              <w:rPr>
+                <w:lang w:val="en-US"/>
+              </w:rPr>
+            </w:pPr>
+            <w:r>
+              <w:rPr>
+                <w:lang w:val="en-US"/>
+              </w:rPr>
+              <w:t>0</w:t>
+            </w:r>
+          </w:p>
+        </w:tc>
+        <w:tc>
+          <w:tcPr>
+            <w:tcW w:w="1335" w:type="dxa"/>
+          </w:tcPr>
+          <w:p>
+            <w:pPr>
+              <w:jc w:val="right"/>
+              <w:rPr>
+                <w:lang w:val="en-US"/>
+              </w:rPr>
+            </w:pPr>
+            <w:r>
+              <w:rPr>
+                <w:lang w:val="en-US"/>
+              </w:rPr>
+              <w:t>0</w:t>
+            </w:r>
+          </w:p>
+        </w:tc>
+        <w:tc>
+          <w:tcPr>
+            <w:tcW w:w="1612" w:type="dxa"/>
+          </w:tcPr>
+          <w:p>
+            <w:pPr>
+              <w:jc w:val="right"/>
+              <w:rPr>
+                <w:lang w:val="en-US"/>
+              </w:rPr>
+            </w:pPr>
+            <w:r>
+              <w:rPr>
+                <w:lang w:val="en-US"/>
+              </w:rPr>
+              <w:t>0</w:t>
+            </w:r>
+          </w:p>
+        </w:tc>
+      </w:tr>
+      <w:tr>
+        <w:tc>
+          <w:tcPr>
+            <w:tcW w:w="1335" w:type="dxa"/>
+            <w:vMerge/>
+            <w:vAlign w:val="center"/>
+          </w:tcPr>
+          <w:p>
+            <w:pPr>
+              <w:jc w:val="center"/>
+              <w:rPr>
+                <w:b/>
+              </w:rPr>
+            </w:pPr>
+          </w:p>
+        </w:tc>
+        <w:tc>
+          <w:tcPr>
+            <w:tcW w:w="1335" w:type="dxa"/>
+          </w:tcPr>
+          <w:p>
+            <w:pPr>
+              <w:jc w:val="right"/>
+              <w:rPr>
+                <w:lang w:val="en-US"/>
+              </w:rPr>
+            </w:pPr>
+            <w:r>
+              <w:rPr>
+                <w:lang w:val="en-US"/>
+              </w:rPr>
+              <w:t>1000</w:t>
+            </w:r>
+          </w:p>
+        </w:tc>
+        <w:tc>
+          <w:tcPr>
+            <w:tcW w:w="1335" w:type="dxa"/>
+          </w:tcPr>
+          <w:p>
+            <w:pPr>
+              <w:jc w:val="right"/>
+              <w:rPr>
+                <w:lang w:val="en-US"/>
+              </w:rPr>
+            </w:pPr>
+            <w:r>
+              <w:rPr>
+                <w:lang w:val="en-US"/>
+              </w:rPr>
+              <w:t>0</w:t>
+            </w:r>
+          </w:p>
+        </w:tc>
+        <w:tc>
+          <w:tcPr>
+            <w:tcW w:w="1545" w:type="dxa"/>
+          </w:tcPr>
+          <w:p>
+            <w:pPr>
+              <w:jc w:val="right"/>
+              <w:rPr>
+                <w:lang w:val="en-US"/>
+              </w:rPr>
+            </w:pPr>
+            <w:r>
+              <w:rPr>
+                <w:lang w:val="en-US"/>
+              </w:rPr>
+              <w:t>0</w:t>
+            </w:r>
+          </w:p>
+        </w:tc>
+        <w:tc>
+          <w:tcPr>
+            <w:tcW w:w="1335" w:type="dxa"/>
+          </w:tcPr>
+          <w:p>
+            <w:pPr>
+              <w:jc w:val="right"/>
+              <w:rPr>
+                <w:lang w:val="en-US"/>
+              </w:rPr>
+            </w:pPr>
+            <w:r>
+              <w:rPr>
+                <w:lang w:val="en-US"/>
+              </w:rPr>
+              <w:t>0</w:t>
+            </w:r>
+          </w:p>
+        </w:tc>
+        <w:tc>
+          <w:tcPr>
+            <w:tcW w:w="1612" w:type="dxa"/>
+          </w:tcPr>
+          <w:p>
+            <w:pPr>
+              <w:jc w:val="right"/>
+              <w:rPr>
+                <w:lang w:val="en-US"/>
+              </w:rPr>
+            </w:pPr>
+            <w:r>
+              <w:rPr>
+                <w:lang w:val="en-US"/>
+              </w:rPr>
+              <w:t>0</w:t>
+            </w:r>
+          </w:p>
+        </w:tc>
+      </w:tr>
+      <w:tr>
+        <w:tc>
+          <w:tcPr>
+            <w:tcW w:w="1335" w:type="dxa"/>
+            <w:vMerge/>
+            <w:vAlign w:val="center"/>
+          </w:tcPr>
+          <w:p>
+            <w:pPr>
+              <w:jc w:val="center"/>
+              <w:rPr>
+                <w:b/>
+              </w:rPr>
+            </w:pPr>
+          </w:p>
+        </w:tc>
+        <w:tc>
+          <w:tcPr>
+            <w:tcW w:w="1335" w:type="dxa"/>
+          </w:tcPr>
+          <w:p>
+            <w:pPr>
+              <w:jc w:val="right"/>
+              <w:rPr>
+                <w:lang w:val="en-US"/>
+              </w:rPr>
+            </w:pPr>
+            <w:r>
+              <w:rPr>
+                <w:lang w:val="en-US"/>
+              </w:rPr>
+              <w:t>10000</w:t>
+            </w:r>
+          </w:p>
+        </w:tc>
+        <w:tc>
+          <w:tcPr>
+            <w:tcW w:w="1335" w:type="dxa"/>
+          </w:tcPr>
+          <w:p>
+            <w:pPr>
+              <w:jc w:val="right"/>
+              <w:rPr>
+                <w:lang w:val="en-US"/>
+              </w:rPr>
+            </w:pPr>
+            <w:r>
+              <w:rPr>
+                <w:lang w:val="en-US"/>
+              </w:rPr>
+              <w:t>1</w:t>
+            </w:r>
+          </w:p>
+        </w:tc>
+        <w:tc>
+          <w:tcPr>
+            <w:tcW w:w="1545" w:type="dxa"/>
+          </w:tcPr>
+          <w:p>
+            <w:pPr>
+              <w:jc w:val="right"/>
+              <w:rPr>
+                <w:lang w:val="en-US"/>
+              </w:rPr>
+            </w:pPr>
+            <w:r>
+              <w:rPr>
+                <w:lang w:val="en-US"/>
+              </w:rPr>
+              <w:t>2</w:t>
+            </w:r>
+          </w:p>
+        </w:tc>
+        <w:tc>
+          <w:tcPr>
+            <w:tcW w:w="1335" w:type="dxa"/>
+          </w:tcPr>
+          <w:p>
+            <w:pPr>
+              <w:jc w:val="right"/>
+              <w:rPr>
+                <w:lang w:val="en-US"/>
+              </w:rPr>
+            </w:pPr>
+            <w:r>
+              <w:rPr>
+                <w:lang w:val="en-US"/>
+              </w:rPr>
+              <w:t>1</w:t>
+            </w:r>
+          </w:p>
+        </w:tc>
+        <w:tc>
+          <w:tcPr>
+            <w:tcW w:w="1612" w:type="dxa"/>
+          </w:tcPr>
+          <w:p>
+            <w:pPr>
+              <w:jc w:val="right"/>
+              <w:rPr>
+                <w:lang w:val="en-US"/>
+              </w:rPr>
+            </w:pPr>
+            <w:r>
+              <w:rPr>
+                <w:lang w:val="en-US"/>
+              </w:rPr>
+              <w:t>1</w:t>
+            </w:r>
+          </w:p>
+        </w:tc>
+      </w:tr>
+      <w:tr>
+        <w:tc>
+          <w:tcPr>
+            <w:tcW w:w="1335" w:type="dxa"/>
+            <w:vMerge/>
+            <w:vAlign w:val="center"/>
+          </w:tcPr>
+          <w:p>
+            <w:pPr>
+              <w:jc w:val="center"/>
+              <w:rPr>
+                <w:b/>
+              </w:rPr>
+            </w:pPr>
+          </w:p>
+        </w:tc>
+        <w:tc>
+          <w:tcPr>
+            <w:tcW w:w="1335" w:type="dxa"/>
+          </w:tcPr>
+          <w:p>
+            <w:pPr>
+              <w:jc w:val="right"/>
+              <w:rPr>
+                <w:lang w:val="en-US"/>
+              </w:rPr>
+            </w:pPr>
+            <w:r>
+              <w:rPr>
+                <w:lang w:val="en-US"/>
+              </w:rPr>
+              <w:t>100000</w:t>
+            </w:r>
+          </w:p>
+        </w:tc>
+        <w:tc>
+          <w:tcPr>
+            <w:tcW w:w="1335" w:type="dxa"/>
+          </w:tcPr>
+          <w:p>
+            <w:pPr>
+              <w:jc w:val="right"/>
+              <w:rPr>
+                <w:lang w:val="en-US"/>
+              </w:rPr>
+            </w:pPr>
+            <w:r>
+              <w:rPr>
+                <w:lang w:val="en-US"/>
+              </w:rPr>
+              <w:t>13</w:t>
+            </w:r>
+          </w:p>
+        </w:tc>
+        <w:tc>
+          <w:tcPr>
+            <w:tcW w:w="1545" w:type="dxa"/>
+          </w:tcPr>
+          <w:p>
+            <w:pPr>
+              <w:jc w:val="right"/>
+              <w:rPr>
+                <w:lang w:val="en-US"/>
+              </w:rPr>
+            </w:pPr>
+            <w:r>
+              <w:rPr>
+                <w:lang w:val="en-US"/>
+              </w:rPr>
+              <w:t>31</w:t>
+            </w:r>
+          </w:p>
+        </w:tc>
+        <w:tc>
+          <w:tcPr>
+            <w:tcW w:w="1335" w:type="dxa"/>
+          </w:tcPr>
+          <w:p>
+            <w:pPr>
+              <w:jc w:val="right"/>
+              <w:rPr>
+                <w:lang w:val="en-US"/>
+              </w:rPr>
+            </w:pPr>
+            <w:r>
+              <w:rPr>
+                <w:lang w:val="en-US"/>
+              </w:rPr>
+              <w:t>20</w:t>
+            </w:r>
+          </w:p>
+        </w:tc>
+        <w:tc>
+          <w:tcPr>
+            <w:tcW w:w="1612" w:type="dxa"/>
+          </w:tcPr>
+          <w:p>
+            <w:pPr>
+              <w:jc w:val="right"/>
+              <w:rPr>
+                <w:lang w:val="en-US"/>
+              </w:rPr>
+            </w:pPr>
+            <w:r>
+              <w:rPr>
+                <w:lang w:val="en-US"/>
+              </w:rPr>
+              <w:t>10</w:t>
+            </w:r>
+          </w:p>
+        </w:tc>
+      </w:tr>
+      <w:tr>
+        <w:tc>
+          <w:tcPr>
+            <w:tcW w:w="1335" w:type="dxa"/>
+            <w:vMerge/>
+            <w:vAlign w:val="center"/>
+          </w:tcPr>
+          <w:p>
+            <w:pPr>
+              <w:jc w:val="center"/>
+              <w:rPr>
+                <w:b/>
+              </w:rPr>
+            </w:pPr>
+          </w:p>
+        </w:tc>
+        <w:tc>
+          <w:tcPr>
+            <w:tcW w:w="1335" w:type="dxa"/>
+          </w:tcPr>
+          <w:p>
+            <w:pPr>
+              <w:jc w:val="right"/>
+              <w:rPr>
+                <w:lang w:val="en-US"/>
+              </w:rPr>
+            </w:pPr>
+            <w:r>
+              <w:rPr>
+                <w:lang w:val="en-US"/>
+              </w:rPr>
+              <w:t>1000000</w:t>
+            </w:r>
+          </w:p>
+        </w:tc>
+        <w:tc>
+          <w:tcPr>
+            <w:tcW w:w="1335" w:type="dxa"/>
+          </w:tcPr>
+          <w:p>
+            <w:pPr>
+              <w:jc w:val="right"/>
+              <w:rPr>
+                <w:lang w:val="en-US"/>
+              </w:rPr>
+            </w:pPr>
+            <w:r>
+              <w:rPr>
+                <w:lang w:val="en-US"/>
+              </w:rPr>
+              <w:t>142</w:t>
+            </w:r>
+          </w:p>
+        </w:tc>
+        <w:tc>
+          <w:tcPr>
+            <w:tcW w:w="1545" w:type="dxa"/>
+          </w:tcPr>
+          <w:p>
+            <w:pPr>
+              <w:jc w:val="right"/>
+              <w:rPr>
+                <w:lang w:val="en-US"/>
+              </w:rPr>
+            </w:pPr>
+            <w:r>
+              <w:rPr>
+                <w:lang w:val="en-US"/>
+              </w:rPr>
+              <w:t>425</w:t>
+            </w:r>
+          </w:p>
+        </w:tc>
+        <w:tc>
+          <w:tcPr>
+            <w:tcW w:w="1335" w:type="dxa"/>
+          </w:tcPr>
+          <w:p>
+            <w:pPr>
+              <w:jc w:val="right"/>
+              <w:rPr>
+                <w:lang w:val="en-US"/>
+              </w:rPr>
+            </w:pPr>
+            <w:r>
+              <w:rPr>
+                <w:lang w:val="en-US"/>
+              </w:rPr>
+              <w:t>269</w:t>
+            </w:r>
+          </w:p>
+        </w:tc>
+        <w:tc>
+          <w:tcPr>
+            <w:tcW w:w="1612" w:type="dxa"/>
+          </w:tcPr>
+          <w:p>
+            <w:pPr>
+              <w:jc w:val="right"/>
+              <w:rPr>
+                <w:lang w:val="en-US"/>
+              </w:rPr>
+            </w:pPr>
+            <w:r>
+              <w:rPr>
+                <w:lang w:val="en-US"/>
+              </w:rPr>
+              <w:t>120</w:t>
+            </w:r>
+          </w:p>
+        </w:tc>
+      </w:tr>
+      <w:tr>
+        <w:tc>
+          <w:tcPr>
+            <w:tcW w:w="1335" w:type="dxa"/>
+            <w:vMerge/>
+            <w:vAlign w:val="center"/>
+          </w:tcPr>
+          <w:p>
+            <w:pPr>
+              <w:jc w:val="center"/>
+              <w:rPr>
+                <w:b/>
+              </w:rPr>
+            </w:pPr>
+          </w:p>
+        </w:tc>
+        <w:tc>
+          <w:tcPr>
+            <w:tcW w:w="1335" w:type="dxa"/>
+          </w:tcPr>
+          <w:p>
+            <w:pPr>
+              <w:jc w:val="right"/>
+            </w:pPr>
+            <w:r>
+              <w:rPr>
+                <w:lang w:val="en-US"/>
+              </w:rPr>
+              <w:t>10000000</w:t>
+            </w:r>
+          </w:p>
+        </w:tc>
+        <w:tc>
+          <w:tcPr>
+            <w:tcW w:w="1335" w:type="dxa"/>
+          </w:tcPr>
+          <w:p>
+            <w:pPr>
+              <w:jc w:val="right"/>
+            </w:pPr>
+            <w:r>
+              <w:t>1599</w:t>
+            </w:r>
+          </w:p>
+        </w:tc>
+        <w:tc>
+          <w:tcPr>
+            <w:tcW w:w="1545" w:type="dxa"/>
+          </w:tcPr>
+          <w:p>
+            <w:pPr>
+              <w:jc w:val="right"/>
+              <w:rPr>
+                <w:lang w:val="en-US"/>
+              </w:rPr>
+            </w:pPr>
+            <w:r>
+              <w:rPr>
+                <w:lang w:val="en-US"/>
+              </w:rPr>
+              <w:t>6110</w:t>
+            </w:r>
+          </w:p>
+        </w:tc>
+        <w:tc>
+          <w:tcPr>
+            <w:tcW w:w="1335" w:type="dxa"/>
+          </w:tcPr>
+          <w:p>
+            <w:pPr>
+              <w:jc w:val="right"/>
+              <w:rPr>
+                <w:lang w:val="en-US"/>
+              </w:rPr>
+            </w:pPr>
+            <w:r>
+              <w:rPr>
+                <w:lang w:val="en-US"/>
+              </w:rPr>
+              <w:t>3993</w:t>
+            </w:r>
+          </w:p>
+        </w:tc>
+        <w:tc>
+          <w:tcPr>
+            <w:tcW w:w="1612" w:type="dxa"/>
+          </w:tcPr>
+          <w:p>
+            <w:pPr>
+              <w:jc w:val="right"/>
+              <w:rPr>
+                <w:lang w:val="en-US"/>
+              </w:rPr>
+            </w:pPr>
+            <w:r>
+              <w:rPr>
+                <w:lang w:val="en-US"/>
+              </w:rPr>
+              <w:t>1420</w:t>
+            </w:r>
+          </w:p>
+        </w:tc>
+      </w:tr>
+      <w:tr>
+        <w:tc>
+          <w:tcPr>
+            <w:tcW w:w="1335" w:type="dxa"/>
+            <w:vMerge w:val="restart"/>
+            <w:vAlign w:val="center"/>
+          </w:tcPr>
+          <w:p>
+            <w:pPr>
+              <w:jc w:val="center"/>
+              <w:rPr>
+                <w:b/>
+                <w:lang w:val="en-US"/>
+              </w:rPr>
+            </w:pPr>
+            <w:r>
+              <w:rPr>
+                <w:b/>
+                <w:lang w:val="en-US"/>
+              </w:rPr>
+              <w:t>Shell Knuth</w:t>
+            </w:r>
+          </w:p>
+        </w:tc>
+        <w:tc>
+          <w:tcPr>
+            <w:tcW w:w="1335" w:type="dxa"/>
+          </w:tcPr>
+          <w:p>
+            <w:pPr>
+              <w:jc w:val="right"/>
+              <w:rPr>
+                <w:lang w:val="en-US"/>
+              </w:rPr>
+            </w:pPr>
+            <w:r>
+              <w:rPr>
+                <w:lang w:val="en-US"/>
+              </w:rPr>
+              <w:t>1</w:t>
+            </w:r>
+          </w:p>
+        </w:tc>
+        <w:tc>
+          <w:tcPr>
+            <w:tcW w:w="1335" w:type="dxa"/>
+          </w:tcPr>
+          <w:p>
+            <w:pPr>
+              <w:jc w:val="right"/>
+              <w:rPr>
+                <w:lang w:val="en-US"/>
+              </w:rPr>
+            </w:pPr>
+            <w:r>
+              <w:rPr>
+                <w:lang w:val="en-US"/>
+              </w:rPr>
+              <w:t>0</w:t>
+            </w:r>
+          </w:p>
+        </w:tc>
+        <w:tc>
+          <w:tcPr>
+            <w:tcW w:w="1545" w:type="dxa"/>
+          </w:tcPr>
+          <w:p>
+            <w:pPr>
+              <w:jc w:val="right"/>
+              <w:rPr>
+                <w:lang w:val="en-US"/>
+              </w:rPr>
+            </w:pPr>
+            <w:r>
+              <w:rPr>
+                <w:lang w:val="en-US"/>
+              </w:rPr>
+              <w:t>0</w:t>
+            </w:r>
+          </w:p>
+        </w:tc>
+        <w:tc>
+          <w:tcPr>
+            <w:tcW w:w="1335" w:type="dxa"/>
+          </w:tcPr>
+          <w:p>
+            <w:pPr>
+              <w:jc w:val="right"/>
+              <w:rPr>
+                <w:lang w:val="en-US"/>
+              </w:rPr>
+            </w:pPr>
+            <w:r>
+              <w:rPr>
+                <w:lang w:val="en-US"/>
+              </w:rPr>
+              <w:t>0</w:t>
+            </w:r>
+          </w:p>
+        </w:tc>
+        <w:tc>
+          <w:tcPr>
+            <w:tcW w:w="1612" w:type="dxa"/>
+          </w:tcPr>
+          <w:p>
+            <w:pPr>
+              <w:jc w:val="right"/>
+              <w:rPr>
+                <w:lang w:val="en-US"/>
+              </w:rPr>
+            </w:pPr>
+            <w:r>
+              <w:rPr>
+                <w:lang w:val="en-US"/>
+              </w:rPr>
+              <w:t>0</w:t>
+            </w:r>
+          </w:p>
+        </w:tc>
+      </w:tr>
+      <w:tr>
+        <w:tc>
+          <w:tcPr>
+            <w:tcW w:w="1335" w:type="dxa"/>
+            <w:vMerge/>
+            <w:vAlign w:val="center"/>
+          </w:tcPr>
+          <w:p>
+            <w:pPr>
+              <w:jc w:val="center"/>
+              <w:rPr>
+                <w:b/>
+              </w:rPr>
+            </w:pPr>
+          </w:p>
+        </w:tc>
+        <w:tc>
+          <w:tcPr>
+            <w:tcW w:w="1335" w:type="dxa"/>
+          </w:tcPr>
+          <w:p>
+            <w:pPr>
+              <w:jc w:val="right"/>
+              <w:rPr>
+                <w:lang w:val="en-US"/>
+              </w:rPr>
+            </w:pPr>
+            <w:r>
+              <w:rPr>
+                <w:lang w:val="en-US"/>
+              </w:rPr>
+              <w:t>10</w:t>
+            </w:r>
+          </w:p>
+        </w:tc>
+        <w:tc>
+          <w:tcPr>
+            <w:tcW w:w="1335" w:type="dxa"/>
+          </w:tcPr>
+          <w:p>
+            <w:pPr>
+              <w:jc w:val="right"/>
+              <w:rPr>
+                <w:lang w:val="en-US"/>
+              </w:rPr>
+            </w:pPr>
+            <w:r>
+              <w:rPr>
+                <w:lang w:val="en-US"/>
+              </w:rPr>
+              <w:t>0</w:t>
+            </w:r>
+          </w:p>
+        </w:tc>
+        <w:tc>
+          <w:tcPr>
+            <w:tcW w:w="1545" w:type="dxa"/>
+          </w:tcPr>
+          <w:p>
+            <w:pPr>
+              <w:jc w:val="right"/>
+              <w:rPr>
+                <w:lang w:val="en-US"/>
+              </w:rPr>
+            </w:pPr>
+            <w:r>
+              <w:rPr>
+                <w:lang w:val="en-US"/>
+              </w:rPr>
+              <w:t>0</w:t>
+            </w:r>
+          </w:p>
+        </w:tc>
+        <w:tc>
+          <w:tcPr>
+            <w:tcW w:w="1335" w:type="dxa"/>
+          </w:tcPr>
+          <w:p>
+            <w:pPr>
+              <w:jc w:val="right"/>
+              <w:rPr>
+                <w:lang w:val="en-US"/>
+              </w:rPr>
+            </w:pPr>
+            <w:r>
+              <w:rPr>
+                <w:lang w:val="en-US"/>
+              </w:rPr>
+              <w:t>0</w:t>
+            </w:r>
+          </w:p>
+        </w:tc>
+        <w:tc>
+          <w:tcPr>
+            <w:tcW w:w="1612" w:type="dxa"/>
+          </w:tcPr>
+          <w:p>
+            <w:pPr>
+              <w:jc w:val="right"/>
+              <w:rPr>
+                <w:lang w:val="en-US"/>
+              </w:rPr>
+            </w:pPr>
+            <w:r>
+              <w:rPr>
+                <w:lang w:val="en-US"/>
+              </w:rPr>
+              <w:t>0</w:t>
+            </w:r>
+          </w:p>
+        </w:tc>
+      </w:tr>
+      <w:tr>
+        <w:tc>
+          <w:tcPr>
+            <w:tcW w:w="1335" w:type="dxa"/>
+            <w:vMerge/>
+            <w:vAlign w:val="center"/>
+          </w:tcPr>
+          <w:p>
+            <w:pPr>
+              <w:jc w:val="center"/>
+              <w:rPr>
+                <w:b/>
+              </w:rPr>
+            </w:pPr>
+          </w:p>
+        </w:tc>
+        <w:tc>
+          <w:tcPr>
+            <w:tcW w:w="1335" w:type="dxa"/>
+          </w:tcPr>
+          <w:p>
+            <w:pPr>
+              <w:jc w:val="right"/>
+              <w:rPr>
+                <w:lang w:val="en-US"/>
+              </w:rPr>
+            </w:pPr>
+            <w:r>
+              <w:rPr>
+                <w:lang w:val="en-US"/>
+              </w:rPr>
+              <w:t>100</w:t>
+            </w:r>
+          </w:p>
+        </w:tc>
+        <w:tc>
+          <w:tcPr>
+            <w:tcW w:w="1335" w:type="dxa"/>
+          </w:tcPr>
+          <w:p>
+            <w:pPr>
+              <w:jc w:val="right"/>
+              <w:rPr>
+                <w:lang w:val="en-US"/>
+              </w:rPr>
+            </w:pPr>
+            <w:r>
+              <w:rPr>
+                <w:lang w:val="en-US"/>
+              </w:rPr>
+              <w:t>0</w:t>
+            </w:r>
+          </w:p>
+        </w:tc>
+        <w:tc>
+          <w:tcPr>
+            <w:tcW w:w="1545" w:type="dxa"/>
+          </w:tcPr>
+          <w:p>
+            <w:pPr>
+              <w:jc w:val="right"/>
+              <w:rPr>
+                <w:lang w:val="en-US"/>
+              </w:rPr>
+            </w:pPr>
+            <w:r>
+              <w:rPr>
+                <w:lang w:val="en-US"/>
+              </w:rPr>
+              <w:t>0</w:t>
+            </w:r>
+          </w:p>
+        </w:tc>
+        <w:tc>
+          <w:tcPr>
+            <w:tcW w:w="1335" w:type="dxa"/>
+          </w:tcPr>
+          <w:p>
+            <w:pPr>
+              <w:jc w:val="right"/>
+              <w:rPr>
+                <w:lang w:val="en-US"/>
+              </w:rPr>
+            </w:pPr>
+            <w:r>
+              <w:rPr>
+                <w:lang w:val="en-US"/>
+              </w:rPr>
+              <w:t>0</w:t>
+            </w:r>
+          </w:p>
+        </w:tc>
+        <w:tc>
+          <w:tcPr>
+            <w:tcW w:w="1612" w:type="dxa"/>
+          </w:tcPr>
+          <w:p>
+            <w:pPr>
+              <w:jc w:val="right"/>
+              <w:rPr>
+                <w:lang w:val="en-US"/>
+              </w:rPr>
+            </w:pPr>
+            <w:r>
+              <w:rPr>
+                <w:lang w:val="en-US"/>
+              </w:rPr>
+              <w:t>0</w:t>
+            </w:r>
+          </w:p>
+        </w:tc>
+      </w:tr>
+      <w:tr>
+        <w:tc>
+          <w:tcPr>
+            <w:tcW w:w="1335" w:type="dxa"/>
+            <w:vMerge/>
+            <w:vAlign w:val="center"/>
+          </w:tcPr>
+          <w:p>
+            <w:pPr>
+              <w:jc w:val="center"/>
+              <w:rPr>
+                <w:b/>
+              </w:rPr>
+            </w:pPr>
+          </w:p>
+        </w:tc>
+        <w:tc>
+          <w:tcPr>
+            <w:tcW w:w="1335" w:type="dxa"/>
+          </w:tcPr>
+          <w:p>
+            <w:pPr>
+              <w:jc w:val="right"/>
+              <w:rPr>
+                <w:lang w:val="en-US"/>
+              </w:rPr>
+            </w:pPr>
+            <w:r>
+              <w:rPr>
+                <w:lang w:val="en-US"/>
+              </w:rPr>
+              <w:t>1000</w:t>
+            </w:r>
+          </w:p>
+        </w:tc>
+        <w:tc>
+          <w:tcPr>
+            <w:tcW w:w="1335" w:type="dxa"/>
+          </w:tcPr>
+          <w:p>
+            <w:pPr>
+              <w:jc w:val="right"/>
+              <w:rPr>
+                <w:lang w:val="en-US"/>
+              </w:rPr>
+            </w:pPr>
+            <w:r>
+              <w:rPr>
+                <w:lang w:val="en-US"/>
+              </w:rPr>
+              <w:t>0</w:t>
+            </w:r>
+          </w:p>
+        </w:tc>
+        <w:tc>
+          <w:tcPr>
+            <w:tcW w:w="1545" w:type="dxa"/>
+          </w:tcPr>
+          <w:p>
+            <w:pPr>
+              <w:jc w:val="right"/>
+              <w:rPr>
+                <w:lang w:val="en-US"/>
+              </w:rPr>
+            </w:pPr>
+            <w:r>
+              <w:rPr>
+                <w:lang w:val="en-US"/>
+              </w:rPr>
+              <w:t>0</w:t>
+            </w:r>
+          </w:p>
+        </w:tc>
+        <w:tc>
+          <w:tcPr>
+            <w:tcW w:w="1335" w:type="dxa"/>
+          </w:tcPr>
+          <w:p>
+            <w:pPr>
+              <w:jc w:val="right"/>
+              <w:rPr>
+                <w:lang w:val="en-US"/>
+              </w:rPr>
+            </w:pPr>
+            <w:r>
+              <w:rPr>
+                <w:lang w:val="en-US"/>
+              </w:rPr>
+              <w:t>0</w:t>
+            </w:r>
+          </w:p>
+        </w:tc>
+        <w:tc>
+          <w:tcPr>
+            <w:tcW w:w="1612" w:type="dxa"/>
+          </w:tcPr>
+          <w:p>
+            <w:pPr>
+              <w:jc w:val="right"/>
+              <w:rPr>
+                <w:lang w:val="en-US"/>
+              </w:rPr>
+            </w:pPr>
+            <w:r>
+              <w:rPr>
+                <w:lang w:val="en-US"/>
+              </w:rPr>
+              <w:t>0</w:t>
+            </w:r>
+          </w:p>
+        </w:tc>
+      </w:tr>
+      <w:tr>
+        <w:tc>
+          <w:tcPr>
+            <w:tcW w:w="1335" w:type="dxa"/>
+            <w:vMerge/>
+            <w:vAlign w:val="center"/>
+          </w:tcPr>
+          <w:p>
+            <w:pPr>
+              <w:jc w:val="center"/>
+              <w:rPr>
+                <w:b/>
+              </w:rPr>
+            </w:pPr>
+          </w:p>
+        </w:tc>
+        <w:tc>
+          <w:tcPr>
+            <w:tcW w:w="1335" w:type="dxa"/>
+          </w:tcPr>
+          <w:p>
+            <w:pPr>
+              <w:jc w:val="right"/>
+              <w:rPr>
+                <w:lang w:val="en-US"/>
+              </w:rPr>
+            </w:pPr>
+            <w:r>
+              <w:rPr>
+                <w:lang w:val="en-US"/>
+              </w:rPr>
+              <w:t>10000</w:t>
+            </w:r>
+          </w:p>
+        </w:tc>
+        <w:tc>
+          <w:tcPr>
+            <w:tcW w:w="1335" w:type="dxa"/>
+          </w:tcPr>
+          <w:p>
+            <w:pPr>
+              <w:jc w:val="right"/>
+              <w:rPr>
+                <w:lang w:val="en-US"/>
+              </w:rPr>
+            </w:pPr>
+            <w:r>
+              <w:rPr>
+                <w:lang w:val="en-US"/>
+              </w:rPr>
+              <w:t>0</w:t>
+            </w:r>
+          </w:p>
+        </w:tc>
+        <w:tc>
+          <w:tcPr>
+            <w:tcW w:w="1545" w:type="dxa"/>
+          </w:tcPr>
+          <w:p>
+            <w:pPr>
+              <w:jc w:val="right"/>
+              <w:rPr>
+                <w:lang w:val="en-US"/>
+              </w:rPr>
+            </w:pPr>
+            <w:r>
+              <w:rPr>
+                <w:lang w:val="en-US"/>
+              </w:rPr>
+              <w:t>1</w:t>
+            </w:r>
+          </w:p>
+        </w:tc>
+        <w:tc>
+          <w:tcPr>
+            <w:tcW w:w="1335" w:type="dxa"/>
+          </w:tcPr>
+          <w:p>
+            <w:pPr>
+              <w:jc w:val="right"/>
+              <w:rPr>
+                <w:lang w:val="en-US"/>
+              </w:rPr>
+            </w:pPr>
+            <w:r>
+              <w:rPr>
+                <w:lang w:val="en-US"/>
+              </w:rPr>
+              <w:t>1</w:t>
+            </w:r>
+          </w:p>
+        </w:tc>
+        <w:tc>
+          <w:tcPr>
+            <w:tcW w:w="1612" w:type="dxa"/>
+          </w:tcPr>
+          <w:p>
+            <w:pPr>
+              <w:jc w:val="right"/>
+              <w:rPr>
+                <w:lang w:val="en-US"/>
+              </w:rPr>
+            </w:pPr>
+            <w:r>
+              <w:rPr>
+                <w:lang w:val="en-US"/>
+              </w:rPr>
+              <w:t>1</w:t>
+            </w:r>
+          </w:p>
+        </w:tc>
+      </w:tr>
+      <w:tr>
+        <w:tc>
+          <w:tcPr>
+            <w:tcW w:w="1335" w:type="dxa"/>
+            <w:vMerge/>
+            <w:vAlign w:val="center"/>
+          </w:tcPr>
+          <w:p>
+            <w:pPr>
+              <w:jc w:val="center"/>
+              <w:rPr>
+                <w:b/>
+              </w:rPr>
+            </w:pPr>
+          </w:p>
+        </w:tc>
+        <w:tc>
+          <w:tcPr>
+            <w:tcW w:w="1335" w:type="dxa"/>
+          </w:tcPr>
+          <w:p>
+            <w:pPr>
+              <w:jc w:val="right"/>
+              <w:rPr>
+                <w:lang w:val="en-US"/>
+              </w:rPr>
+            </w:pPr>
+            <w:r>
+              <w:rPr>
+                <w:lang w:val="en-US"/>
+              </w:rPr>
+              <w:t>100000</w:t>
+            </w:r>
+          </w:p>
+        </w:tc>
+        <w:tc>
+          <w:tcPr>
+            <w:tcW w:w="1335" w:type="dxa"/>
+          </w:tcPr>
+          <w:p>
+            <w:pPr>
+              <w:jc w:val="right"/>
+              <w:rPr>
+                <w:lang w:val="en-US"/>
+              </w:rPr>
+            </w:pPr>
+            <w:r>
+              <w:rPr>
+                <w:lang w:val="en-US"/>
+              </w:rPr>
+              <w:t>9</w:t>
+            </w:r>
+          </w:p>
+        </w:tc>
+        <w:tc>
+          <w:tcPr>
+            <w:tcW w:w="1545" w:type="dxa"/>
+          </w:tcPr>
+          <w:p>
+            <w:pPr>
+              <w:jc w:val="right"/>
+              <w:rPr>
+                <w:lang w:val="en-US"/>
+              </w:rPr>
+            </w:pPr>
+            <w:r>
+              <w:rPr>
+                <w:lang w:val="en-US"/>
+              </w:rPr>
+              <w:t>27</w:t>
+            </w:r>
+          </w:p>
+        </w:tc>
+        <w:tc>
+          <w:tcPr>
+            <w:tcW w:w="1335" w:type="dxa"/>
+          </w:tcPr>
+          <w:p>
+            <w:pPr>
+              <w:jc w:val="right"/>
+              <w:rPr>
+                <w:lang w:val="en-US"/>
+              </w:rPr>
+            </w:pPr>
+            <w:r>
+              <w:rPr>
+                <w:lang w:val="en-US"/>
+              </w:rPr>
+              <w:t>18</w:t>
+            </w:r>
+          </w:p>
+        </w:tc>
+        <w:tc>
+          <w:tcPr>
+            <w:tcW w:w="1612" w:type="dxa"/>
+          </w:tcPr>
+          <w:p>
+            <w:pPr>
+              <w:jc w:val="right"/>
+              <w:rPr>
+                <w:lang w:val="en-US"/>
+              </w:rPr>
+            </w:pPr>
+            <w:r>
+              <w:rPr>
+                <w:lang w:val="en-US"/>
+              </w:rPr>
+              <w:t>7</w:t>
+            </w:r>
+          </w:p>
+        </w:tc>
+      </w:tr>
+      <w:tr>
+        <w:tc>
+          <w:tcPr>
+            <w:tcW w:w="1335" w:type="dxa"/>
+            <w:vMerge/>
+            <w:vAlign w:val="center"/>
+          </w:tcPr>
+          <w:p>
+            <w:pPr>
+              <w:jc w:val="center"/>
+              <w:rPr>
+                <w:b/>
+              </w:rPr>
+            </w:pPr>
+          </w:p>
+        </w:tc>
+        <w:tc>
+          <w:tcPr>
+            <w:tcW w:w="1335" w:type="dxa"/>
+          </w:tcPr>
+          <w:p>
+            <w:pPr>
+              <w:jc w:val="right"/>
+              <w:rPr>
+                <w:lang w:val="en-US"/>
+              </w:rPr>
+            </w:pPr>
+            <w:r>
+              <w:rPr>
+                <w:lang w:val="en-US"/>
+              </w:rPr>
+              <w:t>1000000</w:t>
+            </w:r>
+          </w:p>
+        </w:tc>
+        <w:tc>
+          <w:tcPr>
+            <w:tcW w:w="1335" w:type="dxa"/>
+          </w:tcPr>
+          <w:p>
+            <w:pPr>
+              <w:jc w:val="right"/>
+              <w:rPr>
+                <w:lang w:val="en-US"/>
+              </w:rPr>
+            </w:pPr>
+            <w:r>
+              <w:rPr>
+                <w:lang w:val="en-US"/>
+              </w:rPr>
+              <w:t>106</w:t>
+            </w:r>
+          </w:p>
+        </w:tc>
+        <w:tc>
+          <w:tcPr>
+            <w:tcW w:w="1545" w:type="dxa"/>
+          </w:tcPr>
+          <w:p>
+            <w:pPr>
+              <w:jc w:val="right"/>
+              <w:rPr>
+                <w:lang w:val="en-US"/>
+              </w:rPr>
+            </w:pPr>
+            <w:r>
+              <w:rPr>
+                <w:lang w:val="en-US"/>
+              </w:rPr>
+              <w:t>392</w:t>
+            </w:r>
+          </w:p>
+        </w:tc>
+        <w:tc>
+          <w:tcPr>
+            <w:tcW w:w="1335" w:type="dxa"/>
+          </w:tcPr>
+          <w:p>
+            <w:pPr>
+              <w:jc w:val="right"/>
+              <w:rPr>
+                <w:lang w:val="en-US"/>
+              </w:rPr>
+            </w:pPr>
+            <w:r>
+              <w:rPr>
+                <w:lang w:val="en-US"/>
+              </w:rPr>
+              <w:t>245</w:t>
+            </w:r>
+          </w:p>
+        </w:tc>
+        <w:tc>
+          <w:tcPr>
+            <w:tcW w:w="1612" w:type="dxa"/>
+          </w:tcPr>
+          <w:p>
+            <w:pPr>
+              <w:jc w:val="right"/>
+              <w:rPr>
+                <w:lang w:val="en-US"/>
+              </w:rPr>
+            </w:pPr>
+            <w:r>
+              <w:rPr>
+                <w:lang w:val="en-US"/>
+              </w:rPr>
+              <w:t>83</w:t>
+            </w:r>
+          </w:p>
+        </w:tc>
+      </w:tr>
+      <w:tr>
+        <w:tc>
+          <w:tcPr>
+            <w:tcW w:w="1335" w:type="dxa"/>
+            <w:vMerge/>
+            <w:vAlign w:val="center"/>
+          </w:tcPr>
+          <w:p>
+            <w:pPr>
+              <w:jc w:val="center"/>
+              <w:rPr>
+                <w:b/>
+              </w:rPr>
+            </w:pPr>
+          </w:p>
+        </w:tc>
+        <w:tc>
+          <w:tcPr>
+            <w:tcW w:w="1335" w:type="dxa"/>
+          </w:tcPr>
+          <w:p>
+            <w:pPr>
+              <w:jc w:val="right"/>
+            </w:pPr>
+            <w:r>
+              <w:rPr>
+                <w:lang w:val="en-US"/>
+              </w:rPr>
+              <w:t>10000000</w:t>
+            </w:r>
+          </w:p>
+        </w:tc>
+        <w:tc>
+          <w:tcPr>
+            <w:tcW w:w="1335" w:type="dxa"/>
+          </w:tcPr>
+          <w:p>
+            <w:pPr>
+              <w:jc w:val="right"/>
+              <w:rPr>
+                <w:lang w:val="en-US"/>
+              </w:rPr>
+            </w:pPr>
+            <w:r>
+              <w:rPr>
+                <w:lang w:val="en-US"/>
+              </w:rPr>
+              <w:t>1108</w:t>
+            </w:r>
+          </w:p>
+        </w:tc>
+        <w:tc>
+          <w:tcPr>
+            <w:tcW w:w="1545" w:type="dxa"/>
+          </w:tcPr>
+          <w:p>
+            <w:pPr>
+              <w:jc w:val="right"/>
+              <w:rPr>
+                <w:lang w:val="en-US"/>
+              </w:rPr>
+            </w:pPr>
+            <w:r>
+              <w:rPr>
+                <w:lang w:val="en-US"/>
+              </w:rPr>
+              <w:t>6064</w:t>
+            </w:r>
+          </w:p>
+        </w:tc>
+        <w:tc>
+          <w:tcPr>
+            <w:tcW w:w="1335" w:type="dxa"/>
+          </w:tcPr>
+          <w:p>
+            <w:pPr>
+              <w:jc w:val="right"/>
+              <w:rPr>
+                <w:lang w:val="en-US"/>
+              </w:rPr>
+            </w:pPr>
+            <w:r>
+              <w:rPr>
+                <w:lang w:val="en-US"/>
+              </w:rPr>
+              <w:t>3448</w:t>
+            </w:r>
+          </w:p>
+        </w:tc>
+        <w:tc>
+          <w:tcPr>
+            <w:tcW w:w="1612" w:type="dxa"/>
+          </w:tcPr>
+          <w:p>
+            <w:pPr>
+              <w:jc w:val="right"/>
+              <w:rPr>
+                <w:lang w:val="en-US"/>
+              </w:rPr>
+            </w:pPr>
+            <w:r>
+              <w:rPr>
+                <w:lang w:val="en-US"/>
+              </w:rPr>
+              <w:t>997</w:t>
+            </w:r>
+          </w:p>
+        </w:tc>
+      </w:tr>
+      <w:tr>
+        <w:tc>
+          <w:tcPr>
+            <w:tcW w:w="1335" w:type="dxa"/>
+            <w:vMerge w:val="restart"/>
+            <w:vAlign w:val="center"/>
+          </w:tcPr>
+          <w:p>
+            <w:pPr>
+              <w:jc w:val="center"/>
+              <w:rPr>
+                <w:b/>
+                <w:lang w:val="en-US"/>
+              </w:rPr>
+            </w:pPr>
+            <w:r>
+              <w:rPr>
+                <w:b/>
+                <w:lang w:val="en-US"/>
+              </w:rPr>
+              <w:t xml:space="preserve">Shell </w:t>
+            </w:r>
+            <w:proofErr w:type="spellStart"/>
+            <w:r>
+              <w:rPr>
+                <w:b/>
+                <w:lang w:val="en-US"/>
+              </w:rPr>
+              <w:t>Ciura</w:t>
+            </w:r>
+            <w:proofErr w:type="spellEnd"/>
+          </w:p>
+        </w:tc>
+        <w:tc>
+          <w:tcPr>
+            <w:tcW w:w="1335" w:type="dxa"/>
+          </w:tcPr>
+          <w:p>
+            <w:pPr>
+              <w:jc w:val="right"/>
+              <w:rPr>
+                <w:lang w:val="en-US"/>
+              </w:rPr>
+            </w:pPr>
+            <w:r>
+              <w:rPr>
+                <w:lang w:val="en-US"/>
+              </w:rPr>
+              <w:t>1</w:t>
+            </w:r>
+          </w:p>
+        </w:tc>
+        <w:tc>
+          <w:tcPr>
+            <w:tcW w:w="1335" w:type="dxa"/>
+          </w:tcPr>
+          <w:p>
+            <w:pPr>
+              <w:jc w:val="right"/>
+              <w:rPr>
+                <w:lang w:val="en-US"/>
+              </w:rPr>
+            </w:pPr>
+            <w:r>
+              <w:rPr>
+                <w:lang w:val="en-US"/>
+              </w:rPr>
+              <w:t>1</w:t>
+            </w:r>
+          </w:p>
+        </w:tc>
+        <w:tc>
+          <w:tcPr>
+            <w:tcW w:w="1545" w:type="dxa"/>
+          </w:tcPr>
+          <w:p>
+            <w:pPr>
+              <w:jc w:val="right"/>
+              <w:rPr>
+                <w:lang w:val="en-US"/>
+              </w:rPr>
+            </w:pPr>
+            <w:r>
+              <w:rPr>
+                <w:lang w:val="en-US"/>
+              </w:rPr>
+              <w:t>1</w:t>
+            </w:r>
+          </w:p>
+        </w:tc>
+        <w:tc>
+          <w:tcPr>
+            <w:tcW w:w="1335" w:type="dxa"/>
+          </w:tcPr>
+          <w:p>
+            <w:pPr>
+              <w:jc w:val="right"/>
+              <w:rPr>
+                <w:lang w:val="en-US"/>
+              </w:rPr>
+            </w:pPr>
+            <w:r>
+              <w:rPr>
+                <w:lang w:val="en-US"/>
+              </w:rPr>
+              <w:t>1</w:t>
+            </w:r>
+          </w:p>
+        </w:tc>
+        <w:tc>
+          <w:tcPr>
+            <w:tcW w:w="1612" w:type="dxa"/>
+          </w:tcPr>
+          <w:p>
+            <w:pPr>
+              <w:jc w:val="right"/>
+              <w:rPr>
+                <w:lang w:val="en-US"/>
+              </w:rPr>
+            </w:pPr>
+            <w:r>
+              <w:rPr>
+                <w:lang w:val="en-US"/>
+              </w:rPr>
+              <w:t>1</w:t>
+            </w:r>
+          </w:p>
+        </w:tc>
+      </w:tr>
+      <w:tr>
+        <w:tc>
+          <w:tcPr>
+            <w:tcW w:w="1335" w:type="dxa"/>
+            <w:vMerge/>
+            <w:vAlign w:val="center"/>
+          </w:tcPr>
+          <w:p>
+            <w:pPr>
+              <w:jc w:val="center"/>
+              <w:rPr>
+                <w:b/>
+              </w:rPr>
+            </w:pPr>
+          </w:p>
+        </w:tc>
+        <w:tc>
+          <w:tcPr>
+            <w:tcW w:w="1335" w:type="dxa"/>
+          </w:tcPr>
+          <w:p>
+            <w:pPr>
+              <w:jc w:val="right"/>
+              <w:rPr>
+                <w:lang w:val="en-US"/>
+              </w:rPr>
+            </w:pPr>
+            <w:r>
+              <w:rPr>
+                <w:lang w:val="en-US"/>
+              </w:rPr>
+              <w:t>10</w:t>
+            </w:r>
+          </w:p>
+        </w:tc>
+        <w:tc>
+          <w:tcPr>
+            <w:tcW w:w="1335" w:type="dxa"/>
+          </w:tcPr>
+          <w:p>
+            <w:pPr>
+              <w:jc w:val="right"/>
+              <w:rPr>
+                <w:lang w:val="en-US"/>
+              </w:rPr>
+            </w:pPr>
+            <w:r>
+              <w:rPr>
+                <w:lang w:val="en-US"/>
+              </w:rPr>
+              <w:t>0</w:t>
+            </w:r>
+          </w:p>
+        </w:tc>
+        <w:tc>
+          <w:tcPr>
+            <w:tcW w:w="1545" w:type="dxa"/>
+          </w:tcPr>
+          <w:p>
+            <w:pPr>
+              <w:jc w:val="right"/>
+              <w:rPr>
+                <w:lang w:val="en-US"/>
+              </w:rPr>
+            </w:pPr>
+            <w:r>
+              <w:rPr>
+                <w:lang w:val="en-US"/>
+              </w:rPr>
+              <w:t>0</w:t>
+            </w:r>
+          </w:p>
+        </w:tc>
+        <w:tc>
+          <w:tcPr>
+            <w:tcW w:w="1335" w:type="dxa"/>
+          </w:tcPr>
+          <w:p>
+            <w:pPr>
+              <w:jc w:val="right"/>
+              <w:rPr>
+                <w:lang w:val="en-US"/>
+              </w:rPr>
+            </w:pPr>
+            <w:r>
+              <w:rPr>
+                <w:lang w:val="en-US"/>
+              </w:rPr>
+              <w:t>0</w:t>
+            </w:r>
+          </w:p>
+        </w:tc>
+        <w:tc>
+          <w:tcPr>
+            <w:tcW w:w="1612" w:type="dxa"/>
+          </w:tcPr>
+          <w:p>
+            <w:pPr>
+              <w:jc w:val="right"/>
+              <w:rPr>
+                <w:lang w:val="en-US"/>
+              </w:rPr>
+            </w:pPr>
+            <w:r>
+              <w:rPr>
+                <w:lang w:val="en-US"/>
+              </w:rPr>
+              <w:t>0</w:t>
+            </w:r>
+          </w:p>
+        </w:tc>
+      </w:tr>
+      <w:tr>
+        <w:tc>
+          <w:tcPr>
+            <w:tcW w:w="1335" w:type="dxa"/>
+            <w:vMerge/>
+            <w:vAlign w:val="center"/>
+          </w:tcPr>
+          <w:p>
+            <w:pPr>
+              <w:jc w:val="center"/>
+              <w:rPr>
+                <w:b/>
+              </w:rPr>
+            </w:pPr>
+          </w:p>
+        </w:tc>
+        <w:tc>
+          <w:tcPr>
+            <w:tcW w:w="1335" w:type="dxa"/>
+          </w:tcPr>
+          <w:p>
+            <w:pPr>
+              <w:jc w:val="right"/>
+              <w:rPr>
+                <w:lang w:val="en-US"/>
+              </w:rPr>
+            </w:pPr>
+            <w:r>
+              <w:rPr>
+                <w:lang w:val="en-US"/>
+              </w:rPr>
+              <w:t>100</w:t>
+            </w:r>
+          </w:p>
+        </w:tc>
+        <w:tc>
+          <w:tcPr>
+            <w:tcW w:w="1335" w:type="dxa"/>
+          </w:tcPr>
+          <w:p>
+            <w:pPr>
+              <w:jc w:val="right"/>
+              <w:rPr>
+                <w:lang w:val="en-US"/>
+              </w:rPr>
+            </w:pPr>
+            <w:r>
+              <w:rPr>
+                <w:lang w:val="en-US"/>
+              </w:rPr>
+              <w:t>0</w:t>
+            </w:r>
+          </w:p>
+        </w:tc>
+        <w:tc>
+          <w:tcPr>
+            <w:tcW w:w="1545" w:type="dxa"/>
+          </w:tcPr>
+          <w:p>
+            <w:pPr>
+              <w:jc w:val="right"/>
+              <w:rPr>
+                <w:lang w:val="en-US"/>
+              </w:rPr>
+            </w:pPr>
+            <w:r>
+              <w:rPr>
+                <w:lang w:val="en-US"/>
+              </w:rPr>
+              <w:t>0</w:t>
+            </w:r>
+          </w:p>
+        </w:tc>
+        <w:tc>
+          <w:tcPr>
+            <w:tcW w:w="1335" w:type="dxa"/>
+          </w:tcPr>
+          <w:p>
+            <w:pPr>
+              <w:jc w:val="right"/>
+              <w:rPr>
+                <w:lang w:val="en-US"/>
+              </w:rPr>
+            </w:pPr>
+            <w:r>
+              <w:rPr>
+                <w:lang w:val="en-US"/>
+              </w:rPr>
+              <w:t>0</w:t>
+            </w:r>
+          </w:p>
+        </w:tc>
+        <w:tc>
+          <w:tcPr>
+            <w:tcW w:w="1612" w:type="dxa"/>
+          </w:tcPr>
+          <w:p>
+            <w:pPr>
+              <w:jc w:val="right"/>
+              <w:rPr>
+                <w:lang w:val="en-US"/>
+              </w:rPr>
+            </w:pPr>
+            <w:r>
+              <w:rPr>
+                <w:lang w:val="en-US"/>
+              </w:rPr>
+              <w:t>0</w:t>
+            </w:r>
+          </w:p>
+        </w:tc>
+      </w:tr>
+      <w:tr>
+        <w:tc>
+          <w:tcPr>
+            <w:tcW w:w="1335" w:type="dxa"/>
+            <w:vMerge/>
+            <w:vAlign w:val="center"/>
+          </w:tcPr>
+          <w:p>
+            <w:pPr>
+              <w:jc w:val="center"/>
+              <w:rPr>
+                <w:b/>
+              </w:rPr>
+            </w:pPr>
+          </w:p>
+        </w:tc>
+        <w:tc>
+          <w:tcPr>
+            <w:tcW w:w="1335" w:type="dxa"/>
+          </w:tcPr>
+          <w:p>
+            <w:pPr>
+              <w:jc w:val="right"/>
+              <w:rPr>
+                <w:lang w:val="en-US"/>
+              </w:rPr>
+            </w:pPr>
+            <w:r>
+              <w:rPr>
+                <w:lang w:val="en-US"/>
+              </w:rPr>
+              <w:t>1000</w:t>
+            </w:r>
+          </w:p>
+        </w:tc>
+        <w:tc>
+          <w:tcPr>
+            <w:tcW w:w="1335" w:type="dxa"/>
+          </w:tcPr>
+          <w:p>
+            <w:pPr>
+              <w:jc w:val="right"/>
+              <w:rPr>
+                <w:lang w:val="en-US"/>
+              </w:rPr>
+            </w:pPr>
+            <w:r>
+              <w:rPr>
+                <w:lang w:val="en-US"/>
+              </w:rPr>
+              <w:t>0</w:t>
+            </w:r>
+          </w:p>
+        </w:tc>
+        <w:tc>
+          <w:tcPr>
+            <w:tcW w:w="1545" w:type="dxa"/>
+          </w:tcPr>
+          <w:p>
+            <w:pPr>
+              <w:jc w:val="right"/>
+              <w:rPr>
+                <w:lang w:val="en-US"/>
+              </w:rPr>
+            </w:pPr>
+            <w:r>
+              <w:rPr>
+                <w:lang w:val="en-US"/>
+              </w:rPr>
+              <w:t>0</w:t>
+            </w:r>
+          </w:p>
+        </w:tc>
+        <w:tc>
+          <w:tcPr>
+            <w:tcW w:w="1335" w:type="dxa"/>
+          </w:tcPr>
+          <w:p>
+            <w:pPr>
+              <w:jc w:val="right"/>
+              <w:rPr>
+                <w:lang w:val="en-US"/>
+              </w:rPr>
+            </w:pPr>
+            <w:r>
+              <w:rPr>
+                <w:lang w:val="en-US"/>
+              </w:rPr>
+              <w:t>0</w:t>
+            </w:r>
+          </w:p>
+        </w:tc>
+        <w:tc>
+          <w:tcPr>
+            <w:tcW w:w="1612" w:type="dxa"/>
+          </w:tcPr>
+          <w:p>
+            <w:pPr>
+              <w:jc w:val="right"/>
+              <w:rPr>
+                <w:lang w:val="en-US"/>
+              </w:rPr>
+            </w:pPr>
+            <w:r>
+              <w:rPr>
+                <w:lang w:val="en-US"/>
+              </w:rPr>
+              <w:t>0</w:t>
+            </w:r>
+          </w:p>
+        </w:tc>
+      </w:tr>
+      <w:tr>
+        <w:tc>
+          <w:tcPr>
+            <w:tcW w:w="1335" w:type="dxa"/>
+            <w:vMerge/>
+            <w:vAlign w:val="center"/>
+          </w:tcPr>
+          <w:p>
+            <w:pPr>
+              <w:jc w:val="center"/>
+              <w:rPr>
+                <w:b/>
+              </w:rPr>
+            </w:pPr>
+          </w:p>
+        </w:tc>
+        <w:tc>
+          <w:tcPr>
+            <w:tcW w:w="1335" w:type="dxa"/>
+          </w:tcPr>
+          <w:p>
+            <w:pPr>
+              <w:jc w:val="right"/>
+              <w:rPr>
+                <w:lang w:val="en-US"/>
+              </w:rPr>
+            </w:pPr>
+            <w:r>
+              <w:rPr>
+                <w:lang w:val="en-US"/>
+              </w:rPr>
+              <w:t>10000</w:t>
+            </w:r>
+          </w:p>
+        </w:tc>
+        <w:tc>
+          <w:tcPr>
+            <w:tcW w:w="1335" w:type="dxa"/>
+          </w:tcPr>
+          <w:p>
+            <w:pPr>
+              <w:jc w:val="right"/>
+              <w:rPr>
+                <w:lang w:val="en-US"/>
+              </w:rPr>
+            </w:pPr>
+            <w:r>
+              <w:rPr>
+                <w:lang w:val="en-US"/>
+              </w:rPr>
+              <w:t>0</w:t>
+            </w:r>
+          </w:p>
+        </w:tc>
+        <w:tc>
+          <w:tcPr>
+            <w:tcW w:w="1545" w:type="dxa"/>
+          </w:tcPr>
+          <w:p>
+            <w:pPr>
+              <w:jc w:val="right"/>
+              <w:rPr>
+                <w:lang w:val="en-US"/>
+              </w:rPr>
+            </w:pPr>
+            <w:r>
+              <w:rPr>
+                <w:lang w:val="en-US"/>
+              </w:rPr>
+              <w:t>1</w:t>
+            </w:r>
+          </w:p>
+        </w:tc>
+        <w:tc>
+          <w:tcPr>
+            <w:tcW w:w="1335" w:type="dxa"/>
+          </w:tcPr>
+          <w:p>
+            <w:pPr>
+              <w:jc w:val="right"/>
+            </w:pPr>
+            <w:r>
+              <w:t>1</w:t>
+            </w:r>
+          </w:p>
+        </w:tc>
+        <w:tc>
+          <w:tcPr>
+            <w:tcW w:w="1612" w:type="dxa"/>
+          </w:tcPr>
+          <w:p>
+            <w:pPr>
+              <w:jc w:val="right"/>
+              <w:rPr>
+                <w:lang w:val="en-US"/>
+              </w:rPr>
+            </w:pPr>
+            <w:r>
+              <w:rPr>
+                <w:lang w:val="en-US"/>
+              </w:rPr>
+              <w:t>0</w:t>
+            </w:r>
+          </w:p>
+        </w:tc>
+      </w:tr>
+      <w:tr>
+        <w:tc>
+          <w:tcPr>
+            <w:tcW w:w="1335" w:type="dxa"/>
+            <w:vMerge/>
+            <w:vAlign w:val="center"/>
+          </w:tcPr>
+          <w:p>
+            <w:pPr>
+              <w:jc w:val="center"/>
+              <w:rPr>
+                <w:b/>
+              </w:rPr>
+            </w:pPr>
+          </w:p>
+        </w:tc>
+        <w:tc>
+          <w:tcPr>
+            <w:tcW w:w="1335" w:type="dxa"/>
+          </w:tcPr>
+          <w:p>
+            <w:pPr>
+              <w:jc w:val="right"/>
+              <w:rPr>
+                <w:lang w:val="en-US"/>
+              </w:rPr>
+            </w:pPr>
+            <w:r>
+              <w:rPr>
+                <w:lang w:val="en-US"/>
+              </w:rPr>
+              <w:t>100000</w:t>
+            </w:r>
+          </w:p>
+        </w:tc>
+        <w:tc>
+          <w:tcPr>
+            <w:tcW w:w="1335" w:type="dxa"/>
+          </w:tcPr>
+          <w:p>
+            <w:pPr>
+              <w:jc w:val="right"/>
+              <w:rPr>
+                <w:lang w:val="en-US"/>
+              </w:rPr>
+            </w:pPr>
+            <w:r>
+              <w:rPr>
+                <w:lang w:val="en-US"/>
+              </w:rPr>
+              <w:t>14</w:t>
+            </w:r>
+          </w:p>
+        </w:tc>
+        <w:tc>
+          <w:tcPr>
+            <w:tcW w:w="1545" w:type="dxa"/>
+          </w:tcPr>
+          <w:p>
+            <w:pPr>
+              <w:jc w:val="right"/>
+              <w:rPr>
+                <w:lang w:val="en-US"/>
+              </w:rPr>
+            </w:pPr>
+            <w:r>
+              <w:rPr>
+                <w:lang w:val="en-US"/>
+              </w:rPr>
+              <w:t>27</w:t>
+            </w:r>
+          </w:p>
+        </w:tc>
+        <w:tc>
+          <w:tcPr>
+            <w:tcW w:w="1335" w:type="dxa"/>
+          </w:tcPr>
+          <w:p>
+            <w:pPr>
+              <w:jc w:val="right"/>
+              <w:rPr>
+                <w:lang w:val="en-US"/>
+              </w:rPr>
+            </w:pPr>
+            <w:r>
+              <w:rPr>
+                <w:lang w:val="en-US"/>
+              </w:rPr>
+              <w:t>17</w:t>
+            </w:r>
+          </w:p>
+        </w:tc>
+        <w:tc>
+          <w:tcPr>
+            <w:tcW w:w="1612" w:type="dxa"/>
+          </w:tcPr>
+          <w:p>
+            <w:pPr>
+              <w:jc w:val="right"/>
+              <w:rPr>
+                <w:lang w:val="en-US"/>
+              </w:rPr>
+            </w:pPr>
+            <w:r>
+              <w:rPr>
+                <w:lang w:val="en-US"/>
+              </w:rPr>
+              <w:t>19</w:t>
+            </w:r>
+          </w:p>
+        </w:tc>
+      </w:tr>
+      <w:tr>
+        <w:tc>
+          <w:tcPr>
+            <w:tcW w:w="1335" w:type="dxa"/>
+            <w:vMerge/>
+            <w:vAlign w:val="center"/>
+          </w:tcPr>
+          <w:p>
+            <w:pPr>
+              <w:jc w:val="center"/>
+              <w:rPr>
+                <w:b/>
+              </w:rPr>
+            </w:pPr>
+          </w:p>
+        </w:tc>
+        <w:tc>
+          <w:tcPr>
+            <w:tcW w:w="1335" w:type="dxa"/>
+          </w:tcPr>
+          <w:p>
+            <w:pPr>
+              <w:jc w:val="right"/>
+              <w:rPr>
+                <w:lang w:val="en-US"/>
+              </w:rPr>
+            </w:pPr>
+            <w:r>
+              <w:rPr>
+                <w:lang w:val="en-US"/>
+              </w:rPr>
+              <w:t>1000000</w:t>
+            </w:r>
+          </w:p>
+        </w:tc>
+        <w:tc>
+          <w:tcPr>
+            <w:tcW w:w="1335" w:type="dxa"/>
+          </w:tcPr>
+          <w:p>
+            <w:pPr>
+              <w:jc w:val="right"/>
+              <w:rPr>
+                <w:lang w:val="en-US"/>
+              </w:rPr>
+            </w:pPr>
+            <w:r>
+              <w:rPr>
+                <w:lang w:val="en-US"/>
+              </w:rPr>
+              <w:t>733</w:t>
+            </w:r>
+          </w:p>
+        </w:tc>
+        <w:tc>
+          <w:tcPr>
+            <w:tcW w:w="1545" w:type="dxa"/>
+          </w:tcPr>
+          <w:p>
+            <w:pPr>
+              <w:jc w:val="right"/>
+              <w:rPr>
+                <w:lang w:val="en-US"/>
+              </w:rPr>
+            </w:pPr>
+            <w:r>
+              <w:rPr>
+                <w:lang w:val="en-US"/>
+              </w:rPr>
+              <w:t>1006</w:t>
+            </w:r>
+          </w:p>
+        </w:tc>
+        <w:tc>
+          <w:tcPr>
+            <w:tcW w:w="1335" w:type="dxa"/>
+          </w:tcPr>
+          <w:p>
+            <w:pPr>
+              <w:jc w:val="right"/>
+              <w:rPr>
+                <w:lang w:val="en-US"/>
+              </w:rPr>
+            </w:pPr>
+            <w:r>
+              <w:rPr>
+                <w:lang w:val="en-US"/>
+              </w:rPr>
+              <w:t>200</w:t>
+            </w:r>
+          </w:p>
+        </w:tc>
+        <w:tc>
+          <w:tcPr>
+            <w:tcW w:w="1612" w:type="dxa"/>
+          </w:tcPr>
+          <w:p>
+            <w:pPr>
+              <w:jc w:val="right"/>
+              <w:rPr>
+                <w:lang w:val="en-US"/>
+              </w:rPr>
+            </w:pPr>
+            <w:r>
+              <w:rPr>
+                <w:lang w:val="en-US"/>
+              </w:rPr>
+              <w:t>1546</w:t>
+            </w:r>
+          </w:p>
+        </w:tc>
+      </w:tr>
+      <w:tr>
+        <w:tc>
+          <w:tcPr>
+            <w:tcW w:w="1335" w:type="dxa"/>
+            <w:vMerge/>
+            <w:vAlign w:val="center"/>
+          </w:tcPr>
+          <w:p>
+            <w:pPr>
+              <w:jc w:val="center"/>
+              <w:rPr>
+                <w:b/>
+              </w:rPr>
+            </w:pPr>
+          </w:p>
+        </w:tc>
+        <w:tc>
+          <w:tcPr>
+            <w:tcW w:w="1335" w:type="dxa"/>
+          </w:tcPr>
+          <w:p>
+            <w:pPr>
+              <w:jc w:val="right"/>
+            </w:pPr>
+            <w:r>
+              <w:rPr>
+                <w:lang w:val="en-US"/>
+              </w:rPr>
+              <w:t>10000000</w:t>
+            </w:r>
+          </w:p>
+        </w:tc>
+        <w:tc>
+          <w:tcPr>
+            <w:tcW w:w="1335" w:type="dxa"/>
+          </w:tcPr>
+          <w:p>
+            <w:pPr>
+              <w:jc w:val="right"/>
+              <w:rPr>
+                <w:lang w:val="en-US"/>
+              </w:rPr>
+            </w:pPr>
+            <w:r>
+              <w:rPr>
+                <w:lang w:val="en-US"/>
+              </w:rPr>
+              <w:t>109192</w:t>
+            </w:r>
+          </w:p>
+        </w:tc>
+        <w:tc>
+          <w:tcPr>
+            <w:tcW w:w="1545" w:type="dxa"/>
+          </w:tcPr>
+          <w:p>
+            <w:pPr>
+              <w:jc w:val="right"/>
+            </w:pPr>
+            <w:r>
+              <w:t>125809</w:t>
+            </w:r>
+          </w:p>
+        </w:tc>
+        <w:tc>
+          <w:tcPr>
+            <w:tcW w:w="1335" w:type="dxa"/>
+          </w:tcPr>
+          <w:p>
+            <w:pPr>
+              <w:jc w:val="right"/>
+              <w:rPr>
+                <w:lang w:val="en-US"/>
+              </w:rPr>
+            </w:pPr>
+            <w:r>
+              <w:rPr>
+                <w:lang w:val="en-US"/>
+              </w:rPr>
+              <w:t>7963</w:t>
+            </w:r>
+          </w:p>
+        </w:tc>
+        <w:tc>
+          <w:tcPr>
+            <w:tcW w:w="1612" w:type="dxa"/>
+          </w:tcPr>
+          <w:p>
+            <w:pPr>
+              <w:jc w:val="right"/>
+            </w:pPr>
+            <w:r>
+              <w:t>250313</w:t>
+            </w:r>
             <w:bookmarkStart w:id="0" w:name="_GoBack"/>
             <w:bookmarkEnd w:id="0"/>
-          </w:p>
-        </w:tc>
-      </w:tr>
-      <w:tr>
-        <w:tc>
-          <w:tcPr>
-            <w:tcW w:w="1335" w:type="dxa"/>
-            <w:vMerge/>
-            <w:vAlign w:val="center"/>
-          </w:tcPr>
-          <w:p>
-            <w:pPr>
-              <w:jc w:val="center"/>
-              <w:rPr>
-                <w:b/>
-              </w:rPr>
-            </w:pPr>
-          </w:p>
-        </w:tc>
-        <w:tc>
-          <w:tcPr>
-            <w:tcW w:w="1335" w:type="dxa"/>
-          </w:tcPr>
-          <w:p>
-            <w:pPr>
-              <w:jc w:val="right"/>
-            </w:pPr>
-          </w:p>
-        </w:tc>
-        <w:tc>
-          <w:tcPr>
-            <w:tcW w:w="1335" w:type="dxa"/>
-          </w:tcPr>
-          <w:p>
-            <w:pPr>
-              <w:jc w:val="right"/>
-            </w:pPr>
-          </w:p>
-        </w:tc>
-        <w:tc>
-          <w:tcPr>
-            <w:tcW w:w="1545" w:type="dxa"/>
-          </w:tcPr>
-          <w:p>
-            <w:pPr>
-              <w:jc w:val="right"/>
-            </w:pPr>
-          </w:p>
-        </w:tc>
-        <w:tc>
-          <w:tcPr>
-            <w:tcW w:w="1335" w:type="dxa"/>
-          </w:tcPr>
-          <w:p>
-            <w:pPr>
-              <w:jc w:val="right"/>
-            </w:pPr>
-          </w:p>
-        </w:tc>
-        <w:tc>
-          <w:tcPr>
-            <w:tcW w:w="1612" w:type="dxa"/>
-          </w:tcPr>
-          <w:p>
-            <w:pPr>
-              <w:jc w:val="right"/>
-            </w:pPr>
-          </w:p>
-        </w:tc>
-      </w:tr>
-      <w:tr>
-        <w:tc>
-          <w:tcPr>
-            <w:tcW w:w="1335" w:type="dxa"/>
-            <w:vMerge/>
-            <w:vAlign w:val="center"/>
-          </w:tcPr>
-          <w:p>
-            <w:pPr>
-              <w:jc w:val="center"/>
-              <w:rPr>
-                <w:b/>
-              </w:rPr>
-            </w:pPr>
-          </w:p>
-        </w:tc>
-        <w:tc>
-          <w:tcPr>
-            <w:tcW w:w="1335" w:type="dxa"/>
-          </w:tcPr>
-          <w:p>
-            <w:pPr>
-              <w:jc w:val="right"/>
-            </w:pPr>
-          </w:p>
-        </w:tc>
-        <w:tc>
-          <w:tcPr>
-            <w:tcW w:w="1335" w:type="dxa"/>
-          </w:tcPr>
-          <w:p>
-            <w:pPr>
-              <w:jc w:val="right"/>
-            </w:pPr>
-          </w:p>
-        </w:tc>
-        <w:tc>
-          <w:tcPr>
-            <w:tcW w:w="1545" w:type="dxa"/>
-          </w:tcPr>
-          <w:p>
-            <w:pPr>
-              <w:jc w:val="right"/>
-            </w:pPr>
-          </w:p>
-        </w:tc>
-        <w:tc>
-          <w:tcPr>
-            <w:tcW w:w="1335" w:type="dxa"/>
-          </w:tcPr>
-          <w:p>
-            <w:pPr>
-              <w:jc w:val="right"/>
-            </w:pPr>
-          </w:p>
-        </w:tc>
-        <w:tc>
-          <w:tcPr>
-            <w:tcW w:w="1612" w:type="dxa"/>
-          </w:tcPr>
-          <w:p>
-            <w:pPr>
-              <w:jc w:val="right"/>
-            </w:pPr>
-          </w:p>
-        </w:tc>
-      </w:tr>
-      <w:tr>
-        <w:tc>
-          <w:tcPr>
-            <w:tcW w:w="1335" w:type="dxa"/>
-            <w:vMerge/>
-            <w:vAlign w:val="center"/>
-          </w:tcPr>
-          <w:p>
-            <w:pPr>
-              <w:jc w:val="center"/>
-              <w:rPr>
-                <w:b/>
-              </w:rPr>
-            </w:pPr>
-          </w:p>
-        </w:tc>
-        <w:tc>
-          <w:tcPr>
-            <w:tcW w:w="1335" w:type="dxa"/>
-          </w:tcPr>
-          <w:p>
-            <w:pPr>
-              <w:jc w:val="right"/>
-            </w:pPr>
-          </w:p>
-        </w:tc>
-        <w:tc>
-          <w:tcPr>
-            <w:tcW w:w="1335" w:type="dxa"/>
-          </w:tcPr>
-          <w:p>
-            <w:pPr>
-              <w:jc w:val="right"/>
-            </w:pPr>
-          </w:p>
-        </w:tc>
-        <w:tc>
-          <w:tcPr>
-            <w:tcW w:w="1545" w:type="dxa"/>
-          </w:tcPr>
-          <w:p>
-            <w:pPr>
-              <w:jc w:val="right"/>
-            </w:pPr>
-          </w:p>
-        </w:tc>
-        <w:tc>
-          <w:tcPr>
-            <w:tcW w:w="1335" w:type="dxa"/>
-          </w:tcPr>
-          <w:p>
-            <w:pPr>
-              <w:jc w:val="right"/>
-            </w:pPr>
-          </w:p>
-        </w:tc>
-        <w:tc>
-          <w:tcPr>
-            <w:tcW w:w="1612" w:type="dxa"/>
-          </w:tcPr>
-          <w:p>
-            <w:pPr>
-              <w:jc w:val="right"/>
-            </w:pPr>
-          </w:p>
-        </w:tc>
-      </w:tr>
-      <w:tr>
-        <w:tc>
-          <w:tcPr>
-            <w:tcW w:w="1335" w:type="dxa"/>
-            <w:vMerge/>
-            <w:vAlign w:val="center"/>
-          </w:tcPr>
-          <w:p>
-            <w:pPr>
-              <w:jc w:val="center"/>
-              <w:rPr>
-                <w:b/>
-              </w:rPr>
-            </w:pPr>
-          </w:p>
-        </w:tc>
-        <w:tc>
-          <w:tcPr>
-            <w:tcW w:w="1335" w:type="dxa"/>
-          </w:tcPr>
-          <w:p>
-            <w:pPr>
-              <w:jc w:val="right"/>
-            </w:pPr>
-          </w:p>
-        </w:tc>
-        <w:tc>
-          <w:tcPr>
-            <w:tcW w:w="1335" w:type="dxa"/>
-          </w:tcPr>
-          <w:p>
-            <w:pPr>
-              <w:jc w:val="right"/>
-            </w:pPr>
-          </w:p>
-        </w:tc>
-        <w:tc>
-          <w:tcPr>
-            <w:tcW w:w="1545" w:type="dxa"/>
-          </w:tcPr>
-          <w:p>
-            <w:pPr>
-              <w:jc w:val="right"/>
-            </w:pPr>
-          </w:p>
-        </w:tc>
-        <w:tc>
-          <w:tcPr>
-            <w:tcW w:w="1335" w:type="dxa"/>
-          </w:tcPr>
-          <w:p>
-            <w:pPr>
-              <w:jc w:val="right"/>
-            </w:pPr>
-          </w:p>
-        </w:tc>
-        <w:tc>
-          <w:tcPr>
-            <w:tcW w:w="1612" w:type="dxa"/>
-          </w:tcPr>
-          <w:p>
-            <w:pPr>
-              <w:jc w:val="right"/>
-            </w:pPr>
-          </w:p>
-        </w:tc>
-      </w:tr>
-      <w:tr>
-        <w:tc>
-          <w:tcPr>
-            <w:tcW w:w="1335" w:type="dxa"/>
-            <w:vMerge/>
-            <w:vAlign w:val="center"/>
-          </w:tcPr>
-          <w:p>
-            <w:pPr>
-              <w:jc w:val="center"/>
-              <w:rPr>
-                <w:b/>
-              </w:rPr>
-            </w:pPr>
-          </w:p>
-        </w:tc>
-        <w:tc>
-          <w:tcPr>
-            <w:tcW w:w="1335" w:type="dxa"/>
-          </w:tcPr>
-          <w:p>
-            <w:pPr>
-              <w:jc w:val="right"/>
-            </w:pPr>
-          </w:p>
-        </w:tc>
-        <w:tc>
-          <w:tcPr>
-            <w:tcW w:w="1335" w:type="dxa"/>
-          </w:tcPr>
-          <w:p>
-            <w:pPr>
-              <w:jc w:val="right"/>
-            </w:pPr>
-          </w:p>
-        </w:tc>
-        <w:tc>
-          <w:tcPr>
-            <w:tcW w:w="1545" w:type="dxa"/>
-          </w:tcPr>
-          <w:p>
-            <w:pPr>
-              <w:jc w:val="right"/>
-            </w:pPr>
-          </w:p>
-        </w:tc>
-        <w:tc>
-          <w:tcPr>
-            <w:tcW w:w="1335" w:type="dxa"/>
-          </w:tcPr>
-          <w:p>
-            <w:pPr>
-              <w:jc w:val="right"/>
-            </w:pPr>
-          </w:p>
-        </w:tc>
-        <w:tc>
-          <w:tcPr>
-            <w:tcW w:w="1612" w:type="dxa"/>
-          </w:tcPr>
-          <w:p>
-            <w:pPr>
-              <w:jc w:val="right"/>
-            </w:pPr>
-          </w:p>
-        </w:tc>
-      </w:tr>
-      <w:tr>
-        <w:tc>
-          <w:tcPr>
-            <w:tcW w:w="1335" w:type="dxa"/>
-            <w:vMerge/>
-            <w:vAlign w:val="center"/>
-          </w:tcPr>
-          <w:p>
-            <w:pPr>
-              <w:jc w:val="center"/>
-              <w:rPr>
-                <w:b/>
-              </w:rPr>
-            </w:pPr>
-          </w:p>
-        </w:tc>
-        <w:tc>
-          <w:tcPr>
-            <w:tcW w:w="1335" w:type="dxa"/>
-          </w:tcPr>
-          <w:p>
-            <w:pPr>
-              <w:jc w:val="right"/>
-            </w:pPr>
-          </w:p>
-        </w:tc>
-        <w:tc>
-          <w:tcPr>
-            <w:tcW w:w="1335" w:type="dxa"/>
-          </w:tcPr>
-          <w:p>
-            <w:pPr>
-              <w:jc w:val="right"/>
-            </w:pPr>
-          </w:p>
-        </w:tc>
-        <w:tc>
-          <w:tcPr>
-            <w:tcW w:w="1545" w:type="dxa"/>
-          </w:tcPr>
-          <w:p>
-            <w:pPr>
-              <w:jc w:val="right"/>
-            </w:pPr>
-          </w:p>
-        </w:tc>
-        <w:tc>
-          <w:tcPr>
-            <w:tcW w:w="1335" w:type="dxa"/>
-          </w:tcPr>
-          <w:p>
-            <w:pPr>
-              <w:jc w:val="right"/>
-            </w:pPr>
-          </w:p>
-        </w:tc>
-        <w:tc>
-          <w:tcPr>
-            <w:tcW w:w="1612" w:type="dxa"/>
-          </w:tcPr>
-          <w:p>
-            <w:pPr>
-              <w:jc w:val="right"/>
-            </w:pPr>
           </w:p>
         </w:tc>
       </w:tr>
@@ -2875,6 +5219,34 @@
       </w:tr>
     </w:tbl>
     <w:p/>
+    <w:p/>
+    <w:p/>
+    <w:p/>
+    <w:p/>
+    <w:p/>
+    <w:p/>
+    <w:p/>
+    <w:p/>
+    <w:p/>
+    <w:p/>
+    <w:p/>
+    <w:p/>
+    <w:p/>
+    <w:p/>
+    <w:p/>
+    <w:p/>
+    <w:p/>
+    <w:p/>
+    <w:p/>
+    <w:p/>
+    <w:p/>
+    <w:p/>
+    <w:p/>
+    <w:p>
+      <w:r>
+        <w:br w:type="textWrapping" w:clear="all"/>
+      </w:r>
+    </w:p>
     <w:sectPr>
       <w:pgSz w:w="11906" w:h="16838"/>
       <w:pgMar w:top="1134" w:right="850" w:bottom="1134" w:left="1701" w:header="708" w:footer="708" w:gutter="0"/>

</xml_diff>